<commit_message>
refesh openGauss setup guideline
</commit_message>
<xml_diff>
--- a/content/zh/post/opengauss_deploy/docs/在虚拟机+CentOS上安装部署openGauss数据库指导手册.docx
+++ b/content/zh/post/opengauss_deploy/docs/在虚拟机+CentOS上安装部署openGauss数据库指导手册.docx
@@ -209,101 +209,6 @@
           <w:noProof/>
         </w:rPr>
       </w:pPr>
-      <w:r>
-        <w:rPr>
-          <w:rFonts w:ascii="Huawei Sans" w:eastAsia="方正兰亭黑简体" w:hAnsi="Huawei Sans" w:cs="Huawei Sans"/>
-          <w:noProof/>
-        </w:rPr>
-        <w:drawing>
-          <wp:inline distT="0" distB="0" distL="0" distR="0" wp14:anchorId="59921424" wp14:editId="57BD509D">
-            <wp:extent cx="942975" cy="962025"/>
-            <wp:effectExtent l="0" t="0" r="9525" b="9525"/>
-            <wp:docPr id="2" name="图片 2" descr="C:\Users\jwx341670\AppData\Local\Microsoft\Windows\INetCache\Content.Word\HW_POS_RBG_Vertical-150ppi.png"/>
-            <wp:cNvGraphicFramePr>
-              <a:graphicFrameLocks xmlns:a="http://schemas.openxmlformats.org/drawingml/2006/main" noChangeAspect="1"/>
-            </wp:cNvGraphicFramePr>
-            <a:graphic xmlns:a="http://schemas.openxmlformats.org/drawingml/2006/main">
-              <a:graphicData uri="http://schemas.openxmlformats.org/drawingml/2006/picture">
-                <pic:pic xmlns:pic="http://schemas.openxmlformats.org/drawingml/2006/picture">
-                  <pic:nvPicPr>
-                    <pic:cNvPr id="0" name="Picture 1" descr="C:\Users\jwx341670\AppData\Local\Microsoft\Windows\INetCache\Content.Word\HW_POS_RBG_Vertical-150ppi.png"/>
-                    <pic:cNvPicPr>
-                      <a:picLocks noChangeAspect="1" noChangeArrowheads="1"/>
-                    </pic:cNvPicPr>
-                  </pic:nvPicPr>
-                  <pic:blipFill>
-                    <a:blip r:embed="rId12" cstate="print">
-                      <a:extLst>
-                        <a:ext uri="{28A0092B-C50C-407E-A947-70E740481C1C}">
-                          <a14:useLocalDpi xmlns:a14="http://schemas.microsoft.com/office/drawing/2010/main" val="0"/>
-                        </a:ext>
-                      </a:extLst>
-                    </a:blip>
-                    <a:srcRect/>
-                    <a:stretch>
-                      <a:fillRect/>
-                    </a:stretch>
-                  </pic:blipFill>
-                  <pic:spPr bwMode="auto">
-                    <a:xfrm>
-                      <a:off x="0" y="0"/>
-                      <a:ext cx="942975" cy="962025"/>
-                    </a:xfrm>
-                    <a:prstGeom prst="rect">
-                      <a:avLst/>
-                    </a:prstGeom>
-                    <a:noFill/>
-                    <a:ln>
-                      <a:noFill/>
-                    </a:ln>
-                  </pic:spPr>
-                </pic:pic>
-              </a:graphicData>
-            </a:graphic>
-          </wp:inline>
-        </w:drawing>
-      </w:r>
-    </w:p>
-    <w:p>
-      <w:pPr>
-        <w:rPr>
-          <w:rFonts w:ascii="Huawei Sans" w:eastAsia="方正兰亭黑简体" w:hAnsi="Huawei Sans" w:cs="Huawei Sans"/>
-        </w:rPr>
-      </w:pPr>
-      <w:r>
-        <w:rPr>
-          <w:rFonts w:ascii="Huawei Sans" w:eastAsia="方正兰亭黑简体" w:hAnsi="Huawei Sans" w:cs="Huawei Sans"/>
-        </w:rPr>
-        <w:fldChar w:fldCharType="begin"/>
-      </w:r>
-      <w:r>
-        <w:rPr>
-          <w:rFonts w:ascii="Huawei Sans" w:eastAsia="方正兰亭黑简体" w:hAnsi="Huawei Sans" w:cs="Huawei Sans"/>
-        </w:rPr>
-        <w:instrText xml:space="preserve"> DOCPROPERTY  Confidential </w:instrText>
-      </w:r>
-      <w:r>
-        <w:rPr>
-          <w:rFonts w:ascii="Huawei Sans" w:eastAsia="方正兰亭黑简体" w:hAnsi="Huawei Sans" w:cs="Huawei Sans"/>
-        </w:rPr>
-        <w:fldChar w:fldCharType="end"/>
-      </w:r>
-    </w:p>
-    <w:p>
-      <w:pPr>
-        <w:pStyle w:val="Cover2"/>
-        <w:rPr>
-          <w:rFonts w:ascii="Huawei Sans" w:eastAsia="方正兰亭黑简体" w:hAnsi="Huawei Sans" w:cs="Huawei Sans"/>
-          <w:lang w:eastAsia="zh-CN"/>
-        </w:rPr>
-      </w:pPr>
-      <w:r>
-        <w:rPr>
-          <w:rFonts w:ascii="Huawei Sans" w:eastAsia="方正兰亭黑简体" w:hAnsi="Huawei Sans" w:cs="Huawei Sans"/>
-          <w:lang w:eastAsia="zh-CN"/>
-        </w:rPr>
-        <w:t>华为技术有限公司</w:t>
-      </w:r>
     </w:p>
     <w:p>
       <w:pPr>
@@ -316,6 +221,12 @@
           <w:rFonts w:ascii="Huawei Sans" w:eastAsia="方正兰亭黑简体" w:hAnsi="Huawei Sans" w:cs="Huawei Sans"/>
         </w:rPr>
         <w:sectPr>
+          <w:headerReference w:type="even" r:id="rId12"/>
+          <w:headerReference w:type="default" r:id="rId13"/>
+          <w:footerReference w:type="even" r:id="rId14"/>
+          <w:footerReference w:type="default" r:id="rId15"/>
+          <w:headerReference w:type="first" r:id="rId16"/>
+          <w:footerReference w:type="first" r:id="rId17"/>
           <w:pgSz w:w="11906" w:h="16838" w:code="9"/>
           <w:pgMar w:top="1701" w:right="1134" w:bottom="1701" w:left="1134" w:header="567" w:footer="567" w:gutter="0"/>
           <w:pgNumType w:start="1"/>
@@ -480,7 +391,7 @@
                 <w:noProof/>
                 <w:webHidden/>
               </w:rPr>
-              <w:t>3</w:t>
+              <w:t>2</w:t>
             </w:r>
             <w:r>
               <w:rPr>
@@ -546,7 +457,7 @@
                 <w:rFonts w:hint="eastAsia"/>
                 <w:webHidden/>
               </w:rPr>
-              <w:t>3</w:t>
+              <w:t>2</w:t>
             </w:r>
             <w:r>
               <w:rPr>
@@ -611,7 +522,7 @@
                 <w:rFonts w:hint="eastAsia"/>
                 <w:webHidden/>
               </w:rPr>
-              <w:t>3</w:t>
+              <w:t>2</w:t>
             </w:r>
             <w:r>
               <w:rPr>
@@ -676,7 +587,7 @@
                 <w:rFonts w:hint="eastAsia"/>
                 <w:webHidden/>
               </w:rPr>
-              <w:t>3</w:t>
+              <w:t>2</w:t>
             </w:r>
             <w:r>
               <w:rPr>
@@ -741,7 +652,7 @@
                 <w:rFonts w:hint="eastAsia"/>
                 <w:webHidden/>
               </w:rPr>
-              <w:t>3</w:t>
+              <w:t>2</w:t>
             </w:r>
             <w:r>
               <w:rPr>
@@ -806,7 +717,7 @@
                 <w:rFonts w:hint="eastAsia"/>
                 <w:webHidden/>
               </w:rPr>
-              <w:t>5</w:t>
+              <w:t>3</w:t>
             </w:r>
             <w:r>
               <w:rPr>
@@ -897,7 +808,7 @@
                 <w:noProof/>
                 <w:webHidden/>
               </w:rPr>
-              <w:t>6</w:t>
+              <w:t>4</w:t>
             </w:r>
             <w:r>
               <w:rPr>
@@ -978,7 +889,7 @@
                 <w:rFonts w:hint="eastAsia"/>
                 <w:webHidden/>
               </w:rPr>
-              <w:t>6</w:t>
+              <w:t>4</w:t>
             </w:r>
             <w:r>
               <w:rPr>
@@ -1059,7 +970,7 @@
                 <w:rFonts w:hint="eastAsia"/>
                 <w:webHidden/>
               </w:rPr>
-              <w:t>6</w:t>
+              <w:t>4</w:t>
             </w:r>
             <w:r>
               <w:rPr>
@@ -1140,7 +1051,7 @@
                 <w:rFonts w:hint="eastAsia"/>
                 <w:webHidden/>
               </w:rPr>
-              <w:t>6</w:t>
+              <w:t>4</w:t>
             </w:r>
             <w:r>
               <w:rPr>
@@ -1234,7 +1145,7 @@
                 <w:rFonts w:hint="eastAsia"/>
                 <w:webHidden/>
               </w:rPr>
-              <w:t>6</w:t>
+              <w:t>4</w:t>
             </w:r>
             <w:r>
               <w:rPr>
@@ -1314,7 +1225,7 @@
                 <w:rFonts w:hint="eastAsia"/>
                 <w:webHidden/>
               </w:rPr>
-              <w:t>7</w:t>
+              <w:t>5</w:t>
             </w:r>
             <w:r>
               <w:rPr>
@@ -1408,7 +1319,7 @@
                 <w:rFonts w:hint="eastAsia"/>
                 <w:webHidden/>
               </w:rPr>
-              <w:t>8</w:t>
+              <w:t>6</w:t>
             </w:r>
             <w:r>
               <w:rPr>
@@ -1488,7 +1399,7 @@
                 <w:rFonts w:hint="eastAsia"/>
                 <w:webHidden/>
               </w:rPr>
-              <w:t>26</w:t>
+              <w:t>25</w:t>
             </w:r>
             <w:r>
               <w:rPr>
@@ -1582,7 +1493,7 @@
                 <w:rFonts w:hint="eastAsia"/>
                 <w:webHidden/>
               </w:rPr>
-              <w:t>29</w:t>
+              <w:t>28</w:t>
             </w:r>
             <w:r>
               <w:rPr>
@@ -1673,7 +1584,7 @@
                 <w:noProof/>
                 <w:webHidden/>
               </w:rPr>
-              <w:t>34</w:t>
+              <w:t>33</w:t>
             </w:r>
             <w:r>
               <w:rPr>
@@ -1754,7 +1665,7 @@
                 <w:rFonts w:hint="eastAsia"/>
                 <w:webHidden/>
               </w:rPr>
-              <w:t>34</w:t>
+              <w:t>33</w:t>
             </w:r>
             <w:r>
               <w:rPr>
@@ -1834,7 +1745,7 @@
                 <w:rFonts w:hint="eastAsia"/>
                 <w:webHidden/>
               </w:rPr>
-              <w:t>34</w:t>
+              <w:t>33</w:t>
             </w:r>
             <w:r>
               <w:rPr>
@@ -1941,7 +1852,7 @@
                 <w:noProof/>
                 <w:webHidden/>
               </w:rPr>
-              <w:t>37</w:t>
+              <w:t>36</w:t>
             </w:r>
             <w:r>
               <w:rPr>
@@ -2707,6 +2618,7 @@
               <w:rPr>
                 <w:rFonts w:ascii="Huawei Sans" w:hAnsi="Huawei Sans" w:cs="Huawei Sans"/>
               </w:rPr>
+              <w:lastRenderedPageBreak/>
               <w:t>虚拟机</w:t>
             </w:r>
           </w:p>
@@ -2793,7 +2705,6 @@
         <w:rPr>
           <w:rFonts w:ascii="Huawei Sans" w:hAnsi="Huawei Sans" w:cs="Huawei Sans"/>
         </w:rPr>
-        <w:lastRenderedPageBreak/>
         <w:t>单机安装概览</w:t>
       </w:r>
       <w:bookmarkEnd w:id="26"/>
@@ -2824,7 +2735,7 @@
                     </pic:cNvPicPr>
                   </pic:nvPicPr>
                   <pic:blipFill rotWithShape="1">
-                    <a:blip r:embed="rId13">
+                    <a:blip r:embed="rId18">
                       <a:extLst>
                         <a:ext uri="{28A0092B-C50C-407E-A947-70E740481C1C}">
                           <a14:useLocalDpi xmlns:a14="http://schemas.microsoft.com/office/drawing/2010/main" val="0"/>
@@ -3281,7 +3192,7 @@
                     <pic:cNvPicPr/>
                   </pic:nvPicPr>
                   <pic:blipFill>
-                    <a:blip r:embed="rId14"/>
+                    <a:blip r:embed="rId19"/>
                     <a:stretch>
                       <a:fillRect/>
                     </a:stretch>
@@ -3373,6 +3284,7 @@
         <w:pStyle w:val="1e"/>
       </w:pPr>
       <w:r>
+        <w:lastRenderedPageBreak/>
         <w:t>下载后</w:t>
       </w:r>
       <w:r>
@@ -3418,7 +3330,6 @@
           <w:noProof/>
           <w:color w:val="0000FF"/>
         </w:rPr>
-        <w:lastRenderedPageBreak/>
         <mc:AlternateContent>
           <mc:Choice Requires="wps">
             <w:drawing>
@@ -3515,7 +3426,7 @@
                     <pic:cNvPicPr/>
                   </pic:nvPicPr>
                   <pic:blipFill>
-                    <a:blip r:embed="rId15"/>
+                    <a:blip r:embed="rId20"/>
                     <a:stretch>
                       <a:fillRect/>
                     </a:stretch>
@@ -3708,7 +3619,7 @@
                     <pic:cNvPicPr/>
                   </pic:nvPicPr>
                   <pic:blipFill>
-                    <a:blip r:embed="rId16"/>
+                    <a:blip r:embed="rId21"/>
                     <a:stretch>
                       <a:fillRect/>
                     </a:stretch>
@@ -3741,6 +3652,7 @@
         <w:pStyle w:val="30"/>
       </w:pPr>
       <w:r>
+        <w:lastRenderedPageBreak/>
         <w:t>点击</w:t>
       </w:r>
       <w:proofErr w:type="gramStart"/>
@@ -3833,7 +3745,7 @@
                     <pic:cNvPicPr/>
                   </pic:nvPicPr>
                   <pic:blipFill>
-                    <a:blip r:embed="rId17"/>
+                    <a:blip r:embed="rId22"/>
                     <a:stretch>
                       <a:fillRect/>
                     </a:stretch>
@@ -3873,7 +3785,6 @@
         <w:rPr>
           <w:rFonts w:ascii="Huawei Sans" w:hAnsi="Huawei Sans" w:cs="Huawei Sans"/>
         </w:rPr>
-        <w:lastRenderedPageBreak/>
         <w:t>VirtualBox</w:t>
       </w:r>
       <w:r>
@@ -4030,7 +3941,7 @@
                     <pic:cNvPicPr/>
                   </pic:nvPicPr>
                   <pic:blipFill>
-                    <a:blip r:embed="rId18"/>
+                    <a:blip r:embed="rId23"/>
                     <a:stretch>
                       <a:fillRect/>
                     </a:stretch>
@@ -4272,7 +4183,7 @@
                     <pic:cNvPicPr/>
                   </pic:nvPicPr>
                   <pic:blipFill>
-                    <a:blip r:embed="rId19"/>
+                    <a:blip r:embed="rId24"/>
                     <a:stretch>
                       <a:fillRect/>
                     </a:stretch>
@@ -4305,6 +4216,7 @@
         <w:pStyle w:val="1e"/>
       </w:pPr>
       <w:r>
+        <w:lastRenderedPageBreak/>
         <w:t>在此页面，填好相应的名称</w:t>
       </w:r>
       <w:r>
@@ -4382,7 +4294,6 @@
           <w:noProof/>
           <w:color w:val="0000FF"/>
         </w:rPr>
-        <w:lastRenderedPageBreak/>
         <mc:AlternateContent>
           <mc:Choice Requires="wps">
             <w:drawing>
@@ -4479,7 +4390,7 @@
                     <pic:cNvPicPr/>
                   </pic:nvPicPr>
                   <pic:blipFill>
-                    <a:blip r:embed="rId20"/>
+                    <a:blip r:embed="rId25"/>
                     <a:stretch>
                       <a:fillRect/>
                     </a:stretch>
@@ -4655,7 +4566,7 @@
                     <pic:cNvPicPr/>
                   </pic:nvPicPr>
                   <pic:blipFill>
-                    <a:blip r:embed="rId21"/>
+                    <a:blip r:embed="rId26"/>
                     <a:stretch>
                       <a:fillRect/>
                     </a:stretch>
@@ -4822,7 +4733,7 @@
                     <pic:cNvPicPr/>
                   </pic:nvPicPr>
                   <pic:blipFill>
-                    <a:blip r:embed="rId22"/>
+                    <a:blip r:embed="rId27"/>
                     <a:stretch>
                       <a:fillRect/>
                     </a:stretch>
@@ -4988,7 +4899,7 @@
                     <pic:cNvPicPr/>
                   </pic:nvPicPr>
                   <pic:blipFill>
-                    <a:blip r:embed="rId23"/>
+                    <a:blip r:embed="rId28"/>
                     <a:stretch>
                       <a:fillRect/>
                     </a:stretch>
@@ -5225,7 +5136,7 @@
                     <pic:cNvPicPr/>
                   </pic:nvPicPr>
                   <pic:blipFill>
-                    <a:blip r:embed="rId24"/>
+                    <a:blip r:embed="rId29"/>
                     <a:stretch>
                       <a:fillRect/>
                     </a:stretch>
@@ -5321,7 +5232,7 @@
                     <pic:cNvPicPr/>
                   </pic:nvPicPr>
                   <pic:blipFill>
-                    <a:blip r:embed="rId25"/>
+                    <a:blip r:embed="rId30"/>
                     <a:stretch>
                       <a:fillRect/>
                     </a:stretch>
@@ -5508,7 +5419,7 @@
                     <pic:cNvPicPr/>
                   </pic:nvPicPr>
                   <pic:blipFill>
-                    <a:blip r:embed="rId26"/>
+                    <a:blip r:embed="rId31"/>
                     <a:stretch>
                       <a:fillRect/>
                     </a:stretch>
@@ -5792,7 +5703,7 @@
                     <pic:cNvPicPr/>
                   </pic:nvPicPr>
                   <pic:blipFill>
-                    <a:blip r:embed="rId27"/>
+                    <a:blip r:embed="rId32"/>
                     <a:stretch>
                       <a:fillRect/>
                     </a:stretch>
@@ -6028,7 +5939,7 @@
                     <pic:cNvPicPr/>
                   </pic:nvPicPr>
                   <pic:blipFill>
-                    <a:blip r:embed="rId28"/>
+                    <a:blip r:embed="rId33"/>
                     <a:stretch>
                       <a:fillRect/>
                     </a:stretch>
@@ -6087,9 +5998,6 @@
     <w:p>
       <w:pPr>
         <w:pStyle w:val="1e"/>
-        <w:rPr>
-          <w:rFonts w:hint="eastAsia"/>
-        </w:rPr>
       </w:pPr>
       <w:r>
         <w:rPr>
@@ -6431,7 +6339,7 @@
                     <pic:cNvPicPr/>
                   </pic:nvPicPr>
                   <pic:blipFill rotWithShape="1">
-                    <a:blip r:embed="rId29"/>
+                    <a:blip r:embed="rId34"/>
                     <a:srcRect l="10208" t="12488" r="47241" b="12117"/>
                     <a:stretch/>
                   </pic:blipFill>
@@ -6732,7 +6640,7 @@
                     <pic:cNvPicPr/>
                   </pic:nvPicPr>
                   <pic:blipFill>
-                    <a:blip r:embed="rId30"/>
+                    <a:blip r:embed="rId35"/>
                     <a:stretch>
                       <a:fillRect/>
                     </a:stretch>
@@ -7082,7 +6990,7 @@
                     <pic:cNvPicPr/>
                   </pic:nvPicPr>
                   <pic:blipFill>
-                    <a:blip r:embed="rId31"/>
+                    <a:blip r:embed="rId36"/>
                     <a:stretch>
                       <a:fillRect/>
                     </a:stretch>
@@ -7526,7 +7434,7 @@
                     <pic:cNvPicPr/>
                   </pic:nvPicPr>
                   <pic:blipFill>
-                    <a:blip r:embed="rId32"/>
+                    <a:blip r:embed="rId37"/>
                     <a:stretch>
                       <a:fillRect/>
                     </a:stretch>
@@ -7679,7 +7587,7 @@
                     <pic:cNvPicPr/>
                   </pic:nvPicPr>
                   <pic:blipFill>
-                    <a:blip r:embed="rId33"/>
+                    <a:blip r:embed="rId38"/>
                     <a:stretch>
                       <a:fillRect/>
                     </a:stretch>
@@ -7900,7 +7808,7 @@
                     <pic:cNvPicPr/>
                   </pic:nvPicPr>
                   <pic:blipFill>
-                    <a:blip r:embed="rId34"/>
+                    <a:blip r:embed="rId39"/>
                     <a:stretch>
                       <a:fillRect/>
                     </a:stretch>
@@ -8081,7 +7989,7 @@
                     <pic:cNvPicPr/>
                   </pic:nvPicPr>
                   <pic:blipFill>
-                    <a:blip r:embed="rId35"/>
+                    <a:blip r:embed="rId40"/>
                     <a:stretch>
                       <a:fillRect/>
                     </a:stretch>
@@ -8313,7 +8221,7 @@
                     <pic:cNvPicPr/>
                   </pic:nvPicPr>
                   <pic:blipFill>
-                    <a:blip r:embed="rId36"/>
+                    <a:blip r:embed="rId41"/>
                     <a:stretch>
                       <a:fillRect/>
                     </a:stretch>
@@ -8480,7 +8388,7 @@
                     <pic:cNvPicPr/>
                   </pic:nvPicPr>
                   <pic:blipFill>
-                    <a:blip r:embed="rId37"/>
+                    <a:blip r:embed="rId42"/>
                     <a:stretch>
                       <a:fillRect/>
                     </a:stretch>
@@ -8953,7 +8861,7 @@
                     <pic:cNvPicPr/>
                   </pic:nvPicPr>
                   <pic:blipFill>
-                    <a:blip r:embed="rId38"/>
+                    <a:blip r:embed="rId43"/>
                     <a:stretch>
                       <a:fillRect/>
                     </a:stretch>
@@ -9199,7 +9107,7 @@
                     <pic:cNvPicPr/>
                   </pic:nvPicPr>
                   <pic:blipFill>
-                    <a:blip r:embed="rId39"/>
+                    <a:blip r:embed="rId44"/>
                     <a:stretch>
                       <a:fillRect/>
                     </a:stretch>
@@ -9368,7 +9276,7 @@
                     <pic:cNvPicPr/>
                   </pic:nvPicPr>
                   <pic:blipFill>
-                    <a:blip r:embed="rId40"/>
+                    <a:blip r:embed="rId45"/>
                     <a:stretch>
                       <a:fillRect/>
                     </a:stretch>
@@ -9530,7 +9438,7 @@
                     <pic:cNvPicPr/>
                   </pic:nvPicPr>
                   <pic:blipFill>
-                    <a:blip r:embed="rId41"/>
+                    <a:blip r:embed="rId46"/>
                     <a:stretch>
                       <a:fillRect/>
                     </a:stretch>
@@ -9709,7 +9617,7 @@
                     <pic:cNvPicPr/>
                   </pic:nvPicPr>
                   <pic:blipFill>
-                    <a:blip r:embed="rId42"/>
+                    <a:blip r:embed="rId47"/>
                     <a:stretch>
                       <a:fillRect/>
                     </a:stretch>
@@ -10796,7 +10704,7 @@
                     <pic:cNvPicPr/>
                   </pic:nvPicPr>
                   <pic:blipFill>
-                    <a:blip r:embed="rId43"/>
+                    <a:blip r:embed="rId48"/>
                     <a:stretch>
                       <a:fillRect/>
                     </a:stretch>
@@ -11157,7 +11065,7 @@
                     <pic:cNvPicPr/>
                   </pic:nvPicPr>
                   <pic:blipFill>
-                    <a:blip r:embed="rId44"/>
+                    <a:blip r:embed="rId49"/>
                     <a:stretch>
                       <a:fillRect/>
                     </a:stretch>
@@ -11497,7 +11405,7 @@
                     <pic:cNvPicPr/>
                   </pic:nvPicPr>
                   <pic:blipFill rotWithShape="1">
-                    <a:blip r:embed="rId45"/>
+                    <a:blip r:embed="rId50"/>
                     <a:srcRect b="13244"/>
                     <a:stretch/>
                   </pic:blipFill>
@@ -11726,7 +11634,7 @@
                     <pic:cNvPicPr/>
                   </pic:nvPicPr>
                   <pic:blipFill>
-                    <a:blip r:embed="rId46"/>
+                    <a:blip r:embed="rId51"/>
                     <a:stretch>
                       <a:fillRect/>
                     </a:stretch>
@@ -11882,7 +11790,7 @@
                     <pic:cNvPicPr/>
                   </pic:nvPicPr>
                   <pic:blipFill rotWithShape="1">
-                    <a:blip r:embed="rId47"/>
+                    <a:blip r:embed="rId52"/>
                     <a:srcRect b="11053"/>
                     <a:stretch/>
                   </pic:blipFill>
@@ -12227,7 +12135,7 @@
                     <pic:cNvPicPr/>
                   </pic:nvPicPr>
                   <pic:blipFill>
-                    <a:blip r:embed="rId48"/>
+                    <a:blip r:embed="rId53"/>
                     <a:stretch>
                       <a:fillRect/>
                     </a:stretch>
@@ -12437,7 +12345,7 @@
                     <pic:cNvPicPr/>
                   </pic:nvPicPr>
                   <pic:blipFill>
-                    <a:blip r:embed="rId49"/>
+                    <a:blip r:embed="rId54"/>
                     <a:stretch>
                       <a:fillRect/>
                     </a:stretch>
@@ -12672,7 +12580,7 @@
                     <pic:cNvPicPr/>
                   </pic:nvPicPr>
                   <pic:blipFill>
-                    <a:blip r:embed="rId50"/>
+                    <a:blip r:embed="rId55"/>
                     <a:stretch>
                       <a:fillRect/>
                     </a:stretch>
@@ -12764,7 +12672,7 @@
                     <pic:cNvPicPr/>
                   </pic:nvPicPr>
                   <pic:blipFill>
-                    <a:blip r:embed="rId51"/>
+                    <a:blip r:embed="rId56"/>
                     <a:stretch>
                       <a:fillRect/>
                     </a:stretch>
@@ -12859,7 +12767,7 @@
                     <pic:cNvPicPr/>
                   </pic:nvPicPr>
                   <pic:blipFill>
-                    <a:blip r:embed="rId52"/>
+                    <a:blip r:embed="rId57"/>
                     <a:stretch>
                       <a:fillRect/>
                     </a:stretch>
@@ -12994,7 +12902,7 @@
                     <pic:cNvPicPr/>
                   </pic:nvPicPr>
                   <pic:blipFill>
-                    <a:blip r:embed="rId53"/>
+                    <a:blip r:embed="rId58"/>
                     <a:stretch>
                       <a:fillRect/>
                     </a:stretch>
@@ -13153,7 +13061,7 @@
                     <pic:cNvPicPr/>
                   </pic:nvPicPr>
                   <pic:blipFill>
-                    <a:blip r:embed="rId54"/>
+                    <a:blip r:embed="rId59"/>
                     <a:stretch>
                       <a:fillRect/>
                     </a:stretch>
@@ -13310,7 +13218,7 @@
                     <pic:cNvPicPr/>
                   </pic:nvPicPr>
                   <pic:blipFill>
-                    <a:blip r:embed="rId55"/>
+                    <a:blip r:embed="rId60"/>
                     <a:stretch>
                       <a:fillRect/>
                     </a:stretch>
@@ -13948,15 +13856,15 @@
         <w:pStyle w:val="affffc"/>
       </w:pPr>
       <w:r>
+        <w:t>64 bytes from 39.156.69.79 (39.156.69.79): icmp_seq=1 ttl=47 time=48.1 ms</w:t>
+      </w:r>
+    </w:p>
+    <w:p>
+      <w:pPr>
+        <w:pStyle w:val="affffc"/>
+      </w:pPr>
+      <w:r>
         <w:lastRenderedPageBreak/>
-        <w:t>64 bytes from 39.156.69.79 (39.156.69.79): icmp_seq=1 ttl=47 time=48.1 ms</w:t>
-      </w:r>
-    </w:p>
-    <w:p>
-      <w:pPr>
-        <w:pStyle w:val="affffc"/>
-      </w:pPr>
-      <w:r>
         <w:t>64 bytes from 39.156.69.79 (39.156.69.79): icmp_seq=2 ttl=47 time=46.5 ms</w:t>
       </w:r>
     </w:p>
@@ -14117,7 +14025,7 @@
                     <pic:cNvPicPr/>
                   </pic:nvPicPr>
                   <pic:blipFill>
-                    <a:blip r:embed="rId56"/>
+                    <a:blip r:embed="rId61"/>
                     <a:stretch>
                       <a:fillRect/>
                     </a:stretch>
@@ -14251,7 +14159,19 @@
         <w:rPr>
           <w:rFonts w:hint="eastAsia"/>
         </w:rPr>
-        <w:t>ECS</w:t>
+        <w:t>E</w:t>
+      </w:r>
+      <w:r>
+        <w:rPr>
+          <w:rFonts w:hint="eastAsia"/>
+        </w:rPr>
+        <w:t>S</w:t>
+      </w:r>
+      <w:r>
+        <w:rPr>
+          <w:rFonts w:hint="eastAsia"/>
+        </w:rPr>
+        <w:t>C</w:t>
       </w:r>
       <w:r>
         <w:rPr>
@@ -14822,8 +14742,6 @@
           <w:color w:val="C7000B"/>
         </w:rPr>
       </w:pPr>
-      <w:bookmarkStart w:id="52" w:name="_GoBack"/>
-      <w:bookmarkEnd w:id="52"/>
     </w:p>
     <w:p>
       <w:pPr>
@@ -15585,7 +15503,6 @@
         </w:rPr>
       </w:pPr>
       <w:r>
-        <w:lastRenderedPageBreak/>
         <w:t xml:space="preserve">[root@db1 bin]# </w:t>
       </w:r>
       <w:proofErr w:type="gramStart"/>
@@ -15618,6 +15535,7 @@
         <w:pStyle w:val="2f2"/>
       </w:pPr>
       <w:r>
+        <w:lastRenderedPageBreak/>
         <w:t>修改完成后，需要确认</w:t>
       </w:r>
       <w:r>
@@ -15688,7 +15606,7 @@
         <w:rPr>
           <w:rFonts w:hint="eastAsia"/>
         </w:rPr>
-        <w:t>ECS</w:t>
+        <w:t>ESC</w:t>
       </w:r>
       <w:r>
         <w:rPr>
@@ -16124,7 +16042,7 @@
           <w:rFonts w:ascii="Huawei Sans" w:hAnsi="Huawei Sans" w:cs="Huawei Sans"/>
         </w:rPr>
       </w:pPr>
-      <w:bookmarkStart w:id="53" w:name="_Toc53763768"/>
+      <w:bookmarkStart w:id="52" w:name="_Toc53763768"/>
       <w:r>
         <w:rPr>
           <w:rFonts w:ascii="Huawei Sans" w:hAnsi="Huawei Sans" w:cs="Huawei Sans"/>
@@ -16143,7 +16061,7 @@
         </w:rPr>
         <w:t>数据库</w:t>
       </w:r>
-      <w:bookmarkEnd w:id="53"/>
+      <w:bookmarkEnd w:id="52"/>
     </w:p>
     <w:p>
       <w:pPr>
@@ -16260,8 +16178,10 @@
         <w:rPr>
           <w:rFonts w:hint="eastAsia"/>
         </w:rPr>
-        <w:t>ECS</w:t>
-      </w:r>
+        <w:t>ESC</w:t>
+      </w:r>
+      <w:bookmarkStart w:id="53" w:name="_GoBack"/>
+      <w:bookmarkEnd w:id="53"/>
       <w:r>
         <w:rPr>
           <w:rFonts w:hint="eastAsia"/>
@@ -17547,39 +17467,39 @@
         <w:pStyle w:val="affffc"/>
       </w:pPr>
       <w:r>
+        <w:t>Connection closing...Socket close.</w:t>
+      </w:r>
+    </w:p>
+    <w:p>
+      <w:pPr>
+        <w:pStyle w:val="affffc"/>
+      </w:pPr>
+      <w:r>
+        <w:t>Connection closed by foreign host.</w:t>
+      </w:r>
+    </w:p>
+    <w:p>
+      <w:pPr>
+        <w:pStyle w:val="affffc"/>
+      </w:pPr>
+      <w:r>
+        <w:t xml:space="preserve">Disconnected from remote </w:t>
+      </w:r>
+      <w:proofErr w:type="gramStart"/>
+      <w:r>
+        <w:t>host(</w:t>
+      </w:r>
+      <w:proofErr w:type="gramEnd"/>
+      <w:r>
+        <w:t>ONE) at 10:51:59.</w:t>
+      </w:r>
+    </w:p>
+    <w:p>
+      <w:pPr>
+        <w:pStyle w:val="affffc"/>
+      </w:pPr>
+      <w:r>
         <w:lastRenderedPageBreak/>
-        <w:t>Connection closing...Socket close.</w:t>
-      </w:r>
-    </w:p>
-    <w:p>
-      <w:pPr>
-        <w:pStyle w:val="affffc"/>
-      </w:pPr>
-      <w:r>
-        <w:t>Connection closed by foreign host.</w:t>
-      </w:r>
-    </w:p>
-    <w:p>
-      <w:pPr>
-        <w:pStyle w:val="affffc"/>
-      </w:pPr>
-      <w:r>
-        <w:t xml:space="preserve">Disconnected from remote </w:t>
-      </w:r>
-      <w:proofErr w:type="gramStart"/>
-      <w:r>
-        <w:t>host(</w:t>
-      </w:r>
-      <w:proofErr w:type="gramEnd"/>
-      <w:r>
-        <w:t>ONE) at 10:51:59.</w:t>
-      </w:r>
-    </w:p>
-    <w:p>
-      <w:pPr>
-        <w:pStyle w:val="affffc"/>
-      </w:pPr>
-      <w:r>
         <w:t>Type `help' to learn how to use Xshell prompt.</w:t>
       </w:r>
     </w:p>
@@ -17699,7 +17619,7 @@
                     <pic:cNvPicPr/>
                   </pic:nvPicPr>
                   <pic:blipFill>
-                    <a:blip r:embed="rId56"/>
+                    <a:blip r:embed="rId61"/>
                     <a:stretch>
                       <a:fillRect/>
                     </a:stretch>
@@ -17992,44 +17912,44 @@
         <w:pStyle w:val="affffc"/>
       </w:pPr>
       <w:r>
+        <w:t>Successfully checked preinstall on every node.</w:t>
+      </w:r>
+    </w:p>
+    <w:p>
+      <w:pPr>
+        <w:pStyle w:val="affffc"/>
+      </w:pPr>
+      <w:r>
+        <w:t>Creating the backup directory.</w:t>
+      </w:r>
+    </w:p>
+    <w:p>
+      <w:pPr>
+        <w:pStyle w:val="affffc"/>
+      </w:pPr>
+      <w:r>
+        <w:t>Successfully created the backup directory.</w:t>
+      </w:r>
+    </w:p>
+    <w:p>
+      <w:pPr>
+        <w:pStyle w:val="affffc"/>
+      </w:pPr>
+      <w:proofErr w:type="gramStart"/>
+      <w:r>
+        <w:t>begin</w:t>
+      </w:r>
+      <w:proofErr w:type="gramEnd"/>
+      <w:r>
+        <w:t xml:space="preserve"> deploy..</w:t>
+      </w:r>
+    </w:p>
+    <w:p>
+      <w:pPr>
+        <w:pStyle w:val="affffc"/>
+      </w:pPr>
+      <w:r>
         <w:lastRenderedPageBreak/>
-        <w:t>Successfully checked preinstall on every node.</w:t>
-      </w:r>
-    </w:p>
-    <w:p>
-      <w:pPr>
-        <w:pStyle w:val="affffc"/>
-      </w:pPr>
-      <w:r>
-        <w:t>Creating the backup directory.</w:t>
-      </w:r>
-    </w:p>
-    <w:p>
-      <w:pPr>
-        <w:pStyle w:val="affffc"/>
-      </w:pPr>
-      <w:r>
-        <w:t>Successfully created the backup directory.</w:t>
-      </w:r>
-    </w:p>
-    <w:p>
-      <w:pPr>
-        <w:pStyle w:val="affffc"/>
-      </w:pPr>
-      <w:proofErr w:type="gramStart"/>
-      <w:r>
-        <w:t>begin</w:t>
-      </w:r>
-      <w:proofErr w:type="gramEnd"/>
-      <w:r>
-        <w:t xml:space="preserve"> deploy..</w:t>
-      </w:r>
-    </w:p>
-    <w:p>
-      <w:pPr>
-        <w:pStyle w:val="affffc"/>
-      </w:pPr>
-      <w:r>
         <w:t>Installing the cluster.</w:t>
       </w:r>
     </w:p>
@@ -18646,7 +18566,6 @@
         <w:rPr>
           <w:rFonts w:ascii="Huawei Sans" w:eastAsia="方正兰亭黑简体" w:hAnsi="Huawei Sans" w:cs="Huawei Sans"/>
         </w:rPr>
-        <w:lastRenderedPageBreak/>
         <w:br w:type="page"/>
       </w:r>
     </w:p>
@@ -19096,6 +19015,12 @@
           <w:snapToGrid w:val="0"/>
         </w:rPr>
         <w:br/>
+      </w:r>
+      <w:r>
+        <w:rPr>
+          <w:snapToGrid w:val="0"/>
+        </w:rPr>
+        <w:lastRenderedPageBreak/>
         <w:t xml:space="preserve"> </w:t>
       </w:r>
       <w:r>
@@ -19111,7 +19036,6 @@
         <w:pStyle w:val="1e"/>
       </w:pPr>
       <w:r>
-        <w:lastRenderedPageBreak/>
         <w:t>其中，</w:t>
       </w:r>
       <w:r>
@@ -19588,6 +19512,7 @@
         <w:rPr>
           <w:snapToGrid w:val="0"/>
         </w:rPr>
+        <w:lastRenderedPageBreak/>
         <w:t>gsql</w:t>
       </w:r>
       <w:proofErr w:type="gramEnd"/>
@@ -19643,7 +19568,6 @@
         <w:pStyle w:val="30"/>
       </w:pPr>
       <w:r>
-        <w:lastRenderedPageBreak/>
         <w:t>创建</w:t>
       </w:r>
       <w:r>
@@ -20471,6 +20395,7 @@
         <w:rPr>
           <w:rFonts w:ascii="Huawei Sans" w:hAnsi="Huawei Sans" w:cs="Huawei Sans"/>
         </w:rPr>
+        <w:lastRenderedPageBreak/>
         <w:t>cd</w:t>
       </w:r>
       <w:bookmarkEnd w:id="65"/>
@@ -20499,7 +20424,6 @@
         <w:pStyle w:val="affffc"/>
       </w:pPr>
       <w:r>
-        <w:lastRenderedPageBreak/>
         <w:t>cd [</w:t>
       </w:r>
       <w:r>
@@ -21064,6 +20988,7 @@
         <w:rPr>
           <w:rFonts w:ascii="Huawei Sans" w:hAnsi="Huawei Sans" w:cs="Huawei Sans"/>
         </w:rPr>
+        <w:lastRenderedPageBreak/>
         <w:t>mv</w:t>
       </w:r>
       <w:bookmarkEnd w:id="69"/>
@@ -21158,7 +21083,6 @@
         <w:pStyle w:val="1e"/>
       </w:pPr>
       <w:r>
-        <w:lastRenderedPageBreak/>
         <w:t>参数说明：</w:t>
       </w:r>
     </w:p>
@@ -21623,6 +21547,7 @@
         <w:rPr>
           <w:rFonts w:ascii="Huawei Sans" w:hAnsi="Huawei Sans" w:cs="Huawei Sans"/>
         </w:rPr>
+        <w:lastRenderedPageBreak/>
         <w:t>-x/--proxy &lt;host[:port]&gt;</w:t>
       </w:r>
       <w:r>
@@ -21745,7 +21670,7 @@
         </w:rPr>
         <w:t>url(</w:t>
       </w:r>
-      <w:hyperlink r:id="rId57" w:history="1">
+      <w:hyperlink r:id="rId62" w:history="1">
         <w:r>
           <w:rPr>
             <w:rFonts w:ascii="Huawei Sans" w:hAnsi="Huawei Sans" w:cs="Huawei Sans"/>
@@ -21790,7 +21715,7 @@
         </w:rPr>
         <w:t xml:space="preserve"> </w:t>
       </w:r>
-      <w:hyperlink r:id="rId58" w:history="1">
+      <w:hyperlink r:id="rId63" w:history="1">
         <w:r>
           <w:rPr>
             <w:shd w:val="clear" w:color="auto" w:fill="auto"/>
@@ -21846,7 +21771,7 @@
         </w:rPr>
         <w:t xml:space="preserve"> -C -O </w:t>
       </w:r>
-      <w:hyperlink r:id="rId59" w:history="1">
+      <w:hyperlink r:id="rId64" w:history="1">
         <w:r>
           <w:rPr>
             <w:shd w:val="clear" w:color="auto" w:fill="auto"/>
@@ -21874,7 +21799,6 @@
         <w:rPr>
           <w:rFonts w:ascii="Huawei Sans" w:hAnsi="Huawei Sans" w:cs="Huawei Sans"/>
         </w:rPr>
-        <w:lastRenderedPageBreak/>
         <w:t>yum</w:t>
       </w:r>
       <w:bookmarkEnd w:id="77"/>
@@ -22208,6 +22132,7 @@
       </w:pPr>
       <w:proofErr w:type="gramStart"/>
       <w:r>
+        <w:lastRenderedPageBreak/>
         <w:t>yum</w:t>
       </w:r>
       <w:proofErr w:type="gramEnd"/>
@@ -22461,7 +22386,6 @@
         <w:pStyle w:val="1e"/>
       </w:pPr>
       <w:r>
-        <w:lastRenderedPageBreak/>
         <w:t>参数说明</w:t>
       </w:r>
       <w:r>
@@ -22540,7 +22464,7 @@
       <w:r>
         <w:t xml:space="preserve"> </w:t>
       </w:r>
-      <w:hyperlink r:id="rId60" w:history="1">
+      <w:hyperlink r:id="rId65" w:history="1">
         <w:r>
           <w:t>https://opengauss.obs.cn-south-1.myhuaweicloud.com/1.1.0/x86/openGauss-1.1.0-CentOS-64bit.tar.gz</w:t>
         </w:r>
@@ -22590,7 +22514,7 @@
       <w:r>
         <w:t xml:space="preserve">c </w:t>
       </w:r>
-      <w:hyperlink r:id="rId61" w:history="1">
+      <w:hyperlink r:id="rId66" w:history="1">
         <w:r>
           <w:t>https://opengauss.obs.cn-south-1.myhuaweicloud.com/1.1.0/x86/openGauss-1.1.0-CentOS-64bit.tar.gz</w:t>
         </w:r>
@@ -22737,6 +22661,7 @@
         <w:rPr>
           <w:rFonts w:ascii="Huawei Sans" w:hAnsi="Huawei Sans" w:cs="Huawei Sans"/>
         </w:rPr>
+        <w:lastRenderedPageBreak/>
         <w:t>-d  --</w:t>
       </w:r>
       <w:r>
@@ -23052,7 +22977,6 @@
         <w:pStyle w:val="1e"/>
       </w:pPr>
       <w:r>
-        <w:lastRenderedPageBreak/>
         <w:t>命令语法：</w:t>
       </w:r>
     </w:p>
@@ -23415,6 +23339,7 @@
         <w:rPr>
           <w:rFonts w:ascii="Huawei Sans" w:hAnsi="Huawei Sans" w:cs="Huawei Sans"/>
         </w:rPr>
+        <w:lastRenderedPageBreak/>
         <w:t>chmod</w:t>
       </w:r>
       <w:bookmarkEnd w:id="93"/>
@@ -23717,435 +23642,435 @@
         <w:pStyle w:val="affffc"/>
       </w:pPr>
       <w:r>
+        <w:t>或</w:t>
+      </w:r>
+      <w:r>
+        <w:t xml:space="preserve"> </w:t>
+      </w:r>
+    </w:p>
+    <w:p>
+      <w:pPr>
+        <w:pStyle w:val="affffc"/>
+      </w:pPr>
+      <w:proofErr w:type="gramStart"/>
+      <w:r>
+        <w:t>chmod</w:t>
+      </w:r>
+      <w:proofErr w:type="gramEnd"/>
+      <w:r>
+        <w:t xml:space="preserve"> a+r  cluterconfig.xml</w:t>
+      </w:r>
+    </w:p>
+    <w:p>
+      <w:pPr>
+        <w:pStyle w:val="41"/>
+        <w:rPr>
+          <w:rFonts w:ascii="Huawei Sans" w:hAnsi="Huawei Sans" w:cs="Huawei Sans"/>
+        </w:rPr>
+      </w:pPr>
+      <w:r>
+        <w:rPr>
+          <w:rFonts w:ascii="Huawei Sans" w:hAnsi="Huawei Sans" w:cs="Huawei Sans"/>
+        </w:rPr>
+        <w:t>设置当前目录下的所有档案与子目录皆设为任何人可读写：</w:t>
+      </w:r>
+    </w:p>
+    <w:p>
+      <w:pPr>
+        <w:pStyle w:val="affffc"/>
+      </w:pPr>
+      <w:proofErr w:type="gramStart"/>
+      <w:r>
+        <w:t>chmod</w:t>
+      </w:r>
+      <w:proofErr w:type="gramEnd"/>
+      <w:r>
+        <w:t xml:space="preserve"> -R a+rw *</w:t>
+      </w:r>
+    </w:p>
+    <w:p>
+      <w:pPr>
+        <w:pStyle w:val="1e"/>
+      </w:pPr>
+      <w:r>
+        <w:t>数字权限使用格式：</w:t>
+      </w:r>
+    </w:p>
+    <w:p>
+      <w:pPr>
+        <w:pStyle w:val="41"/>
+        <w:rPr>
+          <w:rFonts w:ascii="Huawei Sans" w:hAnsi="Huawei Sans" w:cs="Huawei Sans"/>
+        </w:rPr>
+      </w:pPr>
+      <w:r>
+        <w:rPr>
+          <w:rFonts w:ascii="Huawei Sans" w:hAnsi="Huawei Sans" w:cs="Huawei Sans"/>
+        </w:rPr>
+        <w:t>这种使用方式中，规定数字</w:t>
+      </w:r>
+      <w:r>
+        <w:rPr>
+          <w:rFonts w:ascii="Huawei Sans" w:hAnsi="Huawei Sans" w:cs="Huawei Sans"/>
+        </w:rPr>
+        <w:t>4</w:t>
+      </w:r>
+      <w:r>
+        <w:rPr>
+          <w:rFonts w:ascii="Huawei Sans" w:hAnsi="Huawei Sans" w:cs="Huawei Sans"/>
+        </w:rPr>
+        <w:t>、</w:t>
+      </w:r>
+      <w:r>
+        <w:rPr>
+          <w:rFonts w:ascii="Huawei Sans" w:hAnsi="Huawei Sans" w:cs="Huawei Sans"/>
+        </w:rPr>
+        <w:t>2</w:t>
+      </w:r>
+      <w:r>
+        <w:rPr>
+          <w:rFonts w:ascii="Huawei Sans" w:hAnsi="Huawei Sans" w:cs="Huawei Sans"/>
+        </w:rPr>
+        <w:t>和</w:t>
+      </w:r>
+      <w:r>
+        <w:rPr>
+          <w:rFonts w:ascii="Huawei Sans" w:hAnsi="Huawei Sans" w:cs="Huawei Sans"/>
+        </w:rPr>
+        <w:t>1</w:t>
+      </w:r>
+      <w:r>
+        <w:rPr>
+          <w:rFonts w:ascii="Huawei Sans" w:hAnsi="Huawei Sans" w:cs="Huawei Sans"/>
+        </w:rPr>
+        <w:t>表示读、写、执行权限，即</w:t>
+      </w:r>
+      <w:r>
+        <w:rPr>
+          <w:rFonts w:ascii="Huawei Sans" w:hAnsi="Huawei Sans" w:cs="Huawei Sans"/>
+        </w:rPr>
+        <w:t>r=4,w=2,x=1</w:t>
+      </w:r>
+      <w:r>
+        <w:rPr>
+          <w:rFonts w:ascii="Huawei Sans" w:hAnsi="Huawei Sans" w:cs="Huawei Sans"/>
+        </w:rPr>
+        <w:t>。</w:t>
+      </w:r>
+    </w:p>
+    <w:p>
+      <w:pPr>
+        <w:pStyle w:val="41"/>
+        <w:rPr>
+          <w:rFonts w:ascii="Huawei Sans" w:hAnsi="Huawei Sans" w:cs="Huawei Sans"/>
+        </w:rPr>
+      </w:pPr>
+      <w:r>
+        <w:rPr>
+          <w:rFonts w:ascii="Huawei Sans" w:hAnsi="Huawei Sans" w:cs="Huawei Sans"/>
+        </w:rPr>
+        <w:t>例：</w:t>
+      </w:r>
+      <w:r>
+        <w:rPr>
+          <w:rFonts w:ascii="Huawei Sans" w:hAnsi="Huawei Sans" w:cs="Huawei Sans"/>
+        </w:rPr>
+        <w:t>rwx = 7</w:t>
+      </w:r>
+      <w:r>
+        <w:rPr>
+          <w:rFonts w:ascii="Huawei Sans" w:hAnsi="Huawei Sans" w:cs="Huawei Sans"/>
+        </w:rPr>
+        <w:t>（</w:t>
+      </w:r>
+      <w:r>
+        <w:rPr>
+          <w:rFonts w:ascii="Huawei Sans" w:hAnsi="Huawei Sans" w:cs="Huawei Sans"/>
+        </w:rPr>
+        <w:t>4+2+1</w:t>
+      </w:r>
+      <w:r>
+        <w:rPr>
+          <w:rFonts w:ascii="Huawei Sans" w:hAnsi="Huawei Sans" w:cs="Huawei Sans"/>
+        </w:rPr>
+        <w:t>）；</w:t>
+      </w:r>
+      <w:r>
+        <w:rPr>
+          <w:rFonts w:ascii="Huawei Sans" w:hAnsi="Huawei Sans" w:cs="Huawei Sans"/>
+        </w:rPr>
+        <w:t>rw = 6</w:t>
+      </w:r>
+      <w:r>
+        <w:rPr>
+          <w:rFonts w:ascii="Huawei Sans" w:hAnsi="Huawei Sans" w:cs="Huawei Sans"/>
+        </w:rPr>
+        <w:t>（</w:t>
+      </w:r>
+      <w:r>
+        <w:rPr>
+          <w:rFonts w:ascii="Huawei Sans" w:hAnsi="Huawei Sans" w:cs="Huawei Sans"/>
+        </w:rPr>
+        <w:t>4+2</w:t>
+      </w:r>
+      <w:r>
+        <w:rPr>
+          <w:rFonts w:ascii="Huawei Sans" w:hAnsi="Huawei Sans" w:cs="Huawei Sans"/>
+        </w:rPr>
+        <w:t>）；</w:t>
+      </w:r>
+      <w:r>
+        <w:rPr>
+          <w:rFonts w:ascii="Huawei Sans" w:hAnsi="Huawei Sans" w:cs="Huawei Sans"/>
+        </w:rPr>
+        <w:t xml:space="preserve">r-x = 5 </w:t>
+      </w:r>
+      <w:r>
+        <w:rPr>
+          <w:rFonts w:ascii="Huawei Sans" w:hAnsi="Huawei Sans" w:cs="Huawei Sans"/>
+        </w:rPr>
+        <w:t>（</w:t>
+      </w:r>
+      <w:r>
+        <w:rPr>
+          <w:rFonts w:ascii="Huawei Sans" w:hAnsi="Huawei Sans" w:cs="Huawei Sans"/>
+        </w:rPr>
+        <w:t>4+0+1</w:t>
+      </w:r>
+      <w:r>
+        <w:rPr>
+          <w:rFonts w:ascii="Huawei Sans" w:hAnsi="Huawei Sans" w:cs="Huawei Sans"/>
+        </w:rPr>
+        <w:t>）；</w:t>
+      </w:r>
+      <w:r>
+        <w:rPr>
+          <w:rFonts w:ascii="Huawei Sans" w:hAnsi="Huawei Sans" w:cs="Huawei Sans"/>
+        </w:rPr>
+        <w:t>r-- = 4</w:t>
+      </w:r>
+      <w:r>
+        <w:rPr>
+          <w:rFonts w:ascii="Huawei Sans" w:hAnsi="Huawei Sans" w:cs="Huawei Sans"/>
+        </w:rPr>
+        <w:t>（</w:t>
+      </w:r>
+      <w:r>
+        <w:rPr>
+          <w:rFonts w:ascii="Huawei Sans" w:hAnsi="Huawei Sans" w:cs="Huawei Sans"/>
+        </w:rPr>
+        <w:t>4+0+0</w:t>
+      </w:r>
+      <w:r>
+        <w:rPr>
+          <w:rFonts w:ascii="Huawei Sans" w:hAnsi="Huawei Sans" w:cs="Huawei Sans"/>
+        </w:rPr>
+        <w:t>）；</w:t>
+      </w:r>
+      <w:r>
+        <w:rPr>
+          <w:rFonts w:ascii="Huawei Sans" w:hAnsi="Huawei Sans" w:cs="Huawei Sans"/>
+        </w:rPr>
+        <w:t>--x = 1</w:t>
+      </w:r>
+      <w:r>
+        <w:rPr>
+          <w:rFonts w:ascii="Huawei Sans" w:hAnsi="Huawei Sans" w:cs="Huawei Sans"/>
+        </w:rPr>
+        <w:t>（</w:t>
+      </w:r>
+      <w:r>
+        <w:rPr>
+          <w:rFonts w:ascii="Huawei Sans" w:hAnsi="Huawei Sans" w:cs="Huawei Sans"/>
+        </w:rPr>
+        <w:t>0+0+1</w:t>
+      </w:r>
+      <w:r>
+        <w:rPr>
+          <w:rFonts w:ascii="Huawei Sans" w:hAnsi="Huawei Sans" w:cs="Huawei Sans"/>
+        </w:rPr>
+        <w:t>）；</w:t>
+      </w:r>
+    </w:p>
+    <w:p>
+      <w:pPr>
+        <w:pStyle w:val="1e"/>
+      </w:pPr>
+      <w:r>
+        <w:t>每个文件都可以针对三个粒度，设置不同的</w:t>
+      </w:r>
+      <w:r>
+        <w:t>rwx(</w:t>
+      </w:r>
+      <w:r>
+        <w:t>读写执行</w:t>
+      </w:r>
+      <w:r>
+        <w:t>)</w:t>
+      </w:r>
+      <w:r>
+        <w:t>权限。即我们可以用用三个</w:t>
+      </w:r>
+      <w:r>
+        <w:t>8</w:t>
+      </w:r>
+      <w:r>
+        <w:t>进制数字分别表示</w:t>
+      </w:r>
+      <w:r>
+        <w:t xml:space="preserve"> </w:t>
+      </w:r>
+      <w:r>
+        <w:t>拥有者</w:t>
+      </w:r>
+      <w:r>
+        <w:t xml:space="preserve"> </w:t>
+      </w:r>
+      <w:r>
+        <w:t>、群组</w:t>
+      </w:r>
+      <w:r>
+        <w:t xml:space="preserve"> </w:t>
+      </w:r>
+      <w:r>
+        <w:t>、其它组</w:t>
+      </w:r>
+      <w:r>
+        <w:t>( u</w:t>
+      </w:r>
+      <w:r>
+        <w:t>、</w:t>
+      </w:r>
+      <w:r>
+        <w:t xml:space="preserve"> g </w:t>
+      </w:r>
+      <w:r>
+        <w:t>、</w:t>
+      </w:r>
+      <w:r>
+        <w:t>o)</w:t>
+      </w:r>
+      <w:r>
+        <w:t>的权限详情，并用</w:t>
+      </w:r>
+      <w:r>
+        <w:t>chmod</w:t>
+      </w:r>
+      <w:r>
+        <w:t>直接加三个</w:t>
+      </w:r>
+      <w:r>
+        <w:t>8</w:t>
+      </w:r>
+      <w:r>
+        <w:t>进制数字的方式直接改变文件权限。语法格式为</w:t>
+      </w:r>
+      <w:r>
+        <w:t xml:space="preserve"> </w:t>
+      </w:r>
+      <w:r>
+        <w:t>：</w:t>
+      </w:r>
+    </w:p>
+    <w:p>
+      <w:pPr>
+        <w:pStyle w:val="affffc"/>
+      </w:pPr>
+      <w:proofErr w:type="gramStart"/>
+      <w:r>
+        <w:t>chmod</w:t>
+      </w:r>
+      <w:proofErr w:type="gramEnd"/>
+      <w:r>
+        <w:t xml:space="preserve"> &lt;abc&gt; file...</w:t>
+      </w:r>
+    </w:p>
+    <w:p>
+      <w:pPr>
+        <w:pStyle w:val="1e"/>
+      </w:pPr>
+      <w:r>
+        <w:t>其中，</w:t>
+      </w:r>
+      <w:r>
+        <w:t>a,b,c</w:t>
+      </w:r>
+      <w:r>
+        <w:t>各为一个数字，分别代表</w:t>
+      </w:r>
+      <w:r>
+        <w:t>User</w:t>
+      </w:r>
+      <w:r>
+        <w:t>、</w:t>
+      </w:r>
+      <w:r>
+        <w:t>Group</w:t>
+      </w:r>
+      <w:r>
+        <w:t>、及</w:t>
+      </w:r>
+      <w:r>
+        <w:t>Other</w:t>
+      </w:r>
+      <w:r>
+        <w:t>的权限，相当于简化版的</w:t>
+      </w:r>
+      <w:r>
+        <w:t>chmod u=</w:t>
+      </w:r>
+      <w:r>
+        <w:t>权限</w:t>
+      </w:r>
+      <w:r>
+        <w:t>,g=</w:t>
+      </w:r>
+      <w:r>
+        <w:t>权限</w:t>
+      </w:r>
+      <w:r>
+        <w:t>,o=</w:t>
+      </w:r>
+      <w:r>
+        <w:t>权限</w:t>
+      </w:r>
+      <w:r>
+        <w:t xml:space="preserve"> file...</w:t>
+      </w:r>
+      <w:r>
+        <w:t>，而此处的权限将用</w:t>
+      </w:r>
+      <w:r>
+        <w:t>8</w:t>
+      </w:r>
+      <w:r>
+        <w:t>进制的数字来表示</w:t>
+      </w:r>
+      <w:r>
+        <w:t>User</w:t>
+      </w:r>
+      <w:r>
+        <w:t>、</w:t>
+      </w:r>
+      <w:r>
+        <w:t>Group</w:t>
+      </w:r>
+      <w:r>
+        <w:t>、及</w:t>
+      </w:r>
+      <w:r>
+        <w:t>Other</w:t>
+      </w:r>
+      <w:r>
+        <w:t>的读、写、执行权限。</w:t>
+      </w:r>
+    </w:p>
+    <w:p>
+      <w:pPr>
+        <w:pStyle w:val="1e"/>
+      </w:pPr>
+      <w:r>
         <w:lastRenderedPageBreak/>
-        <w:t>或</w:t>
-      </w:r>
-      <w:r>
-        <w:t xml:space="preserve"> </w:t>
-      </w:r>
-    </w:p>
-    <w:p>
-      <w:pPr>
-        <w:pStyle w:val="affffc"/>
-      </w:pPr>
-      <w:proofErr w:type="gramStart"/>
-      <w:r>
-        <w:t>chmod</w:t>
-      </w:r>
-      <w:proofErr w:type="gramEnd"/>
-      <w:r>
-        <w:t xml:space="preserve"> a+r  cluterconfig.xml</w:t>
-      </w:r>
-    </w:p>
-    <w:p>
-      <w:pPr>
-        <w:pStyle w:val="41"/>
-        <w:rPr>
-          <w:rFonts w:ascii="Huawei Sans" w:hAnsi="Huawei Sans" w:cs="Huawei Sans"/>
-        </w:rPr>
-      </w:pPr>
-      <w:r>
-        <w:rPr>
-          <w:rFonts w:ascii="Huawei Sans" w:hAnsi="Huawei Sans" w:cs="Huawei Sans"/>
-        </w:rPr>
-        <w:t>设置当前目录下的所有档案与子目录皆设为任何人可读写：</w:t>
-      </w:r>
-    </w:p>
-    <w:p>
-      <w:pPr>
-        <w:pStyle w:val="affffc"/>
-      </w:pPr>
-      <w:proofErr w:type="gramStart"/>
-      <w:r>
-        <w:t>chmod</w:t>
-      </w:r>
-      <w:proofErr w:type="gramEnd"/>
-      <w:r>
-        <w:t xml:space="preserve"> -R a+rw *</w:t>
-      </w:r>
-    </w:p>
-    <w:p>
-      <w:pPr>
-        <w:pStyle w:val="1e"/>
-      </w:pPr>
-      <w:r>
-        <w:t>数字权限使用格式：</w:t>
-      </w:r>
-    </w:p>
-    <w:p>
-      <w:pPr>
-        <w:pStyle w:val="41"/>
-        <w:rPr>
-          <w:rFonts w:ascii="Huawei Sans" w:hAnsi="Huawei Sans" w:cs="Huawei Sans"/>
-        </w:rPr>
-      </w:pPr>
-      <w:r>
-        <w:rPr>
-          <w:rFonts w:ascii="Huawei Sans" w:hAnsi="Huawei Sans" w:cs="Huawei Sans"/>
-        </w:rPr>
-        <w:t>这种使用方式中，规定数字</w:t>
-      </w:r>
-      <w:r>
-        <w:rPr>
-          <w:rFonts w:ascii="Huawei Sans" w:hAnsi="Huawei Sans" w:cs="Huawei Sans"/>
-        </w:rPr>
-        <w:t>4</w:t>
-      </w:r>
-      <w:r>
-        <w:rPr>
-          <w:rFonts w:ascii="Huawei Sans" w:hAnsi="Huawei Sans" w:cs="Huawei Sans"/>
-        </w:rPr>
-        <w:t>、</w:t>
-      </w:r>
-      <w:r>
-        <w:rPr>
-          <w:rFonts w:ascii="Huawei Sans" w:hAnsi="Huawei Sans" w:cs="Huawei Sans"/>
-        </w:rPr>
-        <w:t>2</w:t>
-      </w:r>
-      <w:r>
-        <w:rPr>
-          <w:rFonts w:ascii="Huawei Sans" w:hAnsi="Huawei Sans" w:cs="Huawei Sans"/>
-        </w:rPr>
-        <w:t>和</w:t>
-      </w:r>
-      <w:r>
-        <w:rPr>
-          <w:rFonts w:ascii="Huawei Sans" w:hAnsi="Huawei Sans" w:cs="Huawei Sans"/>
-        </w:rPr>
-        <w:t>1</w:t>
-      </w:r>
-      <w:r>
-        <w:rPr>
-          <w:rFonts w:ascii="Huawei Sans" w:hAnsi="Huawei Sans" w:cs="Huawei Sans"/>
-        </w:rPr>
-        <w:t>表示读、写、执行权限，即</w:t>
-      </w:r>
-      <w:r>
-        <w:rPr>
-          <w:rFonts w:ascii="Huawei Sans" w:hAnsi="Huawei Sans" w:cs="Huawei Sans"/>
-        </w:rPr>
-        <w:t>r=4,w=2,x=1</w:t>
-      </w:r>
-      <w:r>
-        <w:rPr>
-          <w:rFonts w:ascii="Huawei Sans" w:hAnsi="Huawei Sans" w:cs="Huawei Sans"/>
-        </w:rPr>
-        <w:t>。</w:t>
-      </w:r>
-    </w:p>
-    <w:p>
-      <w:pPr>
-        <w:pStyle w:val="41"/>
-        <w:rPr>
-          <w:rFonts w:ascii="Huawei Sans" w:hAnsi="Huawei Sans" w:cs="Huawei Sans"/>
-        </w:rPr>
-      </w:pPr>
-      <w:r>
-        <w:rPr>
-          <w:rFonts w:ascii="Huawei Sans" w:hAnsi="Huawei Sans" w:cs="Huawei Sans"/>
-        </w:rPr>
-        <w:t>例：</w:t>
-      </w:r>
-      <w:r>
-        <w:rPr>
-          <w:rFonts w:ascii="Huawei Sans" w:hAnsi="Huawei Sans" w:cs="Huawei Sans"/>
-        </w:rPr>
-        <w:t>rwx = 7</w:t>
-      </w:r>
-      <w:r>
-        <w:rPr>
-          <w:rFonts w:ascii="Huawei Sans" w:hAnsi="Huawei Sans" w:cs="Huawei Sans"/>
-        </w:rPr>
-        <w:t>（</w:t>
-      </w:r>
-      <w:r>
-        <w:rPr>
-          <w:rFonts w:ascii="Huawei Sans" w:hAnsi="Huawei Sans" w:cs="Huawei Sans"/>
-        </w:rPr>
-        <w:t>4+2+1</w:t>
-      </w:r>
-      <w:r>
-        <w:rPr>
-          <w:rFonts w:ascii="Huawei Sans" w:hAnsi="Huawei Sans" w:cs="Huawei Sans"/>
-        </w:rPr>
-        <w:t>）；</w:t>
-      </w:r>
-      <w:r>
-        <w:rPr>
-          <w:rFonts w:ascii="Huawei Sans" w:hAnsi="Huawei Sans" w:cs="Huawei Sans"/>
-        </w:rPr>
-        <w:t>rw = 6</w:t>
-      </w:r>
-      <w:r>
-        <w:rPr>
-          <w:rFonts w:ascii="Huawei Sans" w:hAnsi="Huawei Sans" w:cs="Huawei Sans"/>
-        </w:rPr>
-        <w:t>（</w:t>
-      </w:r>
-      <w:r>
-        <w:rPr>
-          <w:rFonts w:ascii="Huawei Sans" w:hAnsi="Huawei Sans" w:cs="Huawei Sans"/>
-        </w:rPr>
-        <w:t>4+2</w:t>
-      </w:r>
-      <w:r>
-        <w:rPr>
-          <w:rFonts w:ascii="Huawei Sans" w:hAnsi="Huawei Sans" w:cs="Huawei Sans"/>
-        </w:rPr>
-        <w:t>）；</w:t>
-      </w:r>
-      <w:r>
-        <w:rPr>
-          <w:rFonts w:ascii="Huawei Sans" w:hAnsi="Huawei Sans" w:cs="Huawei Sans"/>
-        </w:rPr>
-        <w:t xml:space="preserve">r-x = 5 </w:t>
-      </w:r>
-      <w:r>
-        <w:rPr>
-          <w:rFonts w:ascii="Huawei Sans" w:hAnsi="Huawei Sans" w:cs="Huawei Sans"/>
-        </w:rPr>
-        <w:t>（</w:t>
-      </w:r>
-      <w:r>
-        <w:rPr>
-          <w:rFonts w:ascii="Huawei Sans" w:hAnsi="Huawei Sans" w:cs="Huawei Sans"/>
-        </w:rPr>
-        <w:t>4+0+1</w:t>
-      </w:r>
-      <w:r>
-        <w:rPr>
-          <w:rFonts w:ascii="Huawei Sans" w:hAnsi="Huawei Sans" w:cs="Huawei Sans"/>
-        </w:rPr>
-        <w:t>）；</w:t>
-      </w:r>
-      <w:r>
-        <w:rPr>
-          <w:rFonts w:ascii="Huawei Sans" w:hAnsi="Huawei Sans" w:cs="Huawei Sans"/>
-        </w:rPr>
-        <w:t>r-- = 4</w:t>
-      </w:r>
-      <w:r>
-        <w:rPr>
-          <w:rFonts w:ascii="Huawei Sans" w:hAnsi="Huawei Sans" w:cs="Huawei Sans"/>
-        </w:rPr>
-        <w:t>（</w:t>
-      </w:r>
-      <w:r>
-        <w:rPr>
-          <w:rFonts w:ascii="Huawei Sans" w:hAnsi="Huawei Sans" w:cs="Huawei Sans"/>
-        </w:rPr>
-        <w:t>4+0+0</w:t>
-      </w:r>
-      <w:r>
-        <w:rPr>
-          <w:rFonts w:ascii="Huawei Sans" w:hAnsi="Huawei Sans" w:cs="Huawei Sans"/>
-        </w:rPr>
-        <w:t>）；</w:t>
-      </w:r>
-      <w:r>
-        <w:rPr>
-          <w:rFonts w:ascii="Huawei Sans" w:hAnsi="Huawei Sans" w:cs="Huawei Sans"/>
-        </w:rPr>
-        <w:t>--x = 1</w:t>
-      </w:r>
-      <w:r>
-        <w:rPr>
-          <w:rFonts w:ascii="Huawei Sans" w:hAnsi="Huawei Sans" w:cs="Huawei Sans"/>
-        </w:rPr>
-        <w:t>（</w:t>
-      </w:r>
-      <w:r>
-        <w:rPr>
-          <w:rFonts w:ascii="Huawei Sans" w:hAnsi="Huawei Sans" w:cs="Huawei Sans"/>
-        </w:rPr>
-        <w:t>0+0+1</w:t>
-      </w:r>
-      <w:r>
-        <w:rPr>
-          <w:rFonts w:ascii="Huawei Sans" w:hAnsi="Huawei Sans" w:cs="Huawei Sans"/>
-        </w:rPr>
-        <w:t>）；</w:t>
-      </w:r>
-    </w:p>
-    <w:p>
-      <w:pPr>
-        <w:pStyle w:val="1e"/>
-      </w:pPr>
-      <w:r>
-        <w:t>每个文件都可以针对三个粒度，设置不同的</w:t>
-      </w:r>
-      <w:r>
-        <w:t>rwx(</w:t>
-      </w:r>
-      <w:r>
-        <w:t>读写执行</w:t>
-      </w:r>
-      <w:r>
-        <w:t>)</w:t>
-      </w:r>
-      <w:r>
-        <w:t>权限。即我们可以用用三个</w:t>
-      </w:r>
-      <w:r>
-        <w:t>8</w:t>
-      </w:r>
-      <w:r>
-        <w:t>进制数字分别表示</w:t>
-      </w:r>
-      <w:r>
-        <w:t xml:space="preserve"> </w:t>
-      </w:r>
-      <w:r>
-        <w:t>拥有者</w:t>
-      </w:r>
-      <w:r>
-        <w:t xml:space="preserve"> </w:t>
-      </w:r>
-      <w:r>
-        <w:t>、群组</w:t>
-      </w:r>
-      <w:r>
-        <w:t xml:space="preserve"> </w:t>
-      </w:r>
-      <w:r>
-        <w:t>、其它组</w:t>
-      </w:r>
-      <w:r>
-        <w:t>( u</w:t>
-      </w:r>
-      <w:r>
-        <w:t>、</w:t>
-      </w:r>
-      <w:r>
-        <w:t xml:space="preserve"> g </w:t>
-      </w:r>
-      <w:r>
-        <w:t>、</w:t>
-      </w:r>
-      <w:r>
-        <w:t>o)</w:t>
-      </w:r>
-      <w:r>
-        <w:t>的权限详情，并用</w:t>
-      </w:r>
-      <w:r>
-        <w:t>chmod</w:t>
-      </w:r>
-      <w:r>
-        <w:t>直接加三个</w:t>
-      </w:r>
-      <w:r>
-        <w:t>8</w:t>
-      </w:r>
-      <w:r>
-        <w:t>进制数字的方式直接改变文件权限。语法格式为</w:t>
-      </w:r>
-      <w:r>
-        <w:t xml:space="preserve"> </w:t>
-      </w:r>
-      <w:r>
-        <w:t>：</w:t>
-      </w:r>
-    </w:p>
-    <w:p>
-      <w:pPr>
-        <w:pStyle w:val="affffc"/>
-      </w:pPr>
-      <w:proofErr w:type="gramStart"/>
-      <w:r>
-        <w:t>chmod</w:t>
-      </w:r>
-      <w:proofErr w:type="gramEnd"/>
-      <w:r>
-        <w:t xml:space="preserve"> &lt;abc&gt; file...</w:t>
-      </w:r>
-    </w:p>
-    <w:p>
-      <w:pPr>
-        <w:pStyle w:val="1e"/>
-      </w:pPr>
-      <w:r>
-        <w:t>其中，</w:t>
-      </w:r>
-      <w:r>
-        <w:t>a,b,c</w:t>
-      </w:r>
-      <w:r>
-        <w:t>各为一个数字，分别代表</w:t>
-      </w:r>
-      <w:r>
-        <w:t>User</w:t>
-      </w:r>
-      <w:r>
-        <w:t>、</w:t>
-      </w:r>
-      <w:r>
-        <w:t>Group</w:t>
-      </w:r>
-      <w:r>
-        <w:t>、及</w:t>
-      </w:r>
-      <w:r>
-        <w:t>Other</w:t>
-      </w:r>
-      <w:r>
-        <w:t>的权限，相当于简化版的</w:t>
-      </w:r>
-      <w:r>
-        <w:t>chmod u=</w:t>
-      </w:r>
-      <w:r>
-        <w:t>权限</w:t>
-      </w:r>
-      <w:r>
-        <w:t>,g=</w:t>
-      </w:r>
-      <w:r>
-        <w:t>权限</w:t>
-      </w:r>
-      <w:r>
-        <w:t>,o=</w:t>
-      </w:r>
-      <w:r>
-        <w:t>权限</w:t>
-      </w:r>
-      <w:r>
-        <w:t xml:space="preserve"> file...</w:t>
-      </w:r>
-      <w:r>
-        <w:t>，而此处的权限将用</w:t>
-      </w:r>
-      <w:r>
-        <w:t>8</w:t>
-      </w:r>
-      <w:r>
-        <w:t>进制的数字来表示</w:t>
-      </w:r>
-      <w:r>
-        <w:t>User</w:t>
-      </w:r>
-      <w:r>
-        <w:t>、</w:t>
-      </w:r>
-      <w:r>
-        <w:t>Group</w:t>
-      </w:r>
-      <w:r>
-        <w:t>、及</w:t>
-      </w:r>
-      <w:r>
-        <w:t>Other</w:t>
-      </w:r>
-      <w:r>
-        <w:t>的读、写、执行权限。</w:t>
-      </w:r>
-    </w:p>
-    <w:p>
-      <w:pPr>
-        <w:pStyle w:val="1e"/>
-      </w:pPr>
-      <w:r>
         <w:t>命令示例：</w:t>
       </w:r>
     </w:p>
@@ -24486,7 +24411,6 @@
         <w:rPr>
           <w:rFonts w:ascii="Huawei Sans" w:hAnsi="Huawei Sans" w:cs="Huawei Sans"/>
         </w:rPr>
-        <w:lastRenderedPageBreak/>
         <w:t>flie</w:t>
       </w:r>
       <w:r>
@@ -24653,6 +24577,7 @@
         <w:pStyle w:val="affffc"/>
       </w:pPr>
       <w:r>
+        <w:lastRenderedPageBreak/>
         <w:t>ls [</w:t>
       </w:r>
       <w:r>
@@ -25104,283 +25029,283 @@
         <w:rPr>
           <w:rFonts w:ascii="Huawei Sans" w:hAnsi="Huawei Sans" w:cs="Huawei Sans"/>
         </w:rPr>
+        <w:t>-f --</w:t>
+      </w:r>
+      <w:r>
+        <w:rPr>
+          <w:rFonts w:ascii="Huawei Sans" w:hAnsi="Huawei Sans" w:cs="Huawei Sans"/>
+        </w:rPr>
+        <w:t>如果目标文件无法打开则将其移除并重试</w:t>
+      </w:r>
+      <w:r>
+        <w:rPr>
+          <w:rFonts w:ascii="Huawei Sans" w:hAnsi="Huawei Sans" w:cs="Huawei Sans"/>
+        </w:rPr>
+        <w:t>(</w:t>
+      </w:r>
+      <w:r>
+        <w:rPr>
+          <w:rFonts w:ascii="Huawei Sans" w:hAnsi="Huawei Sans" w:cs="Huawei Sans"/>
+        </w:rPr>
+        <w:t>当</w:t>
+      </w:r>
+      <w:r>
+        <w:rPr>
+          <w:rFonts w:ascii="Huawei Sans" w:hAnsi="Huawei Sans" w:cs="Huawei Sans"/>
+        </w:rPr>
+        <w:t> -n </w:t>
+      </w:r>
+      <w:r>
+        <w:rPr>
+          <w:rFonts w:ascii="Huawei Sans" w:hAnsi="Huawei Sans" w:cs="Huawei Sans"/>
+        </w:rPr>
+        <w:t>选项存在时则不需再选此项</w:t>
+      </w:r>
+      <w:r>
+        <w:rPr>
+          <w:rFonts w:ascii="Huawei Sans" w:hAnsi="Huawei Sans" w:cs="Huawei Sans"/>
+        </w:rPr>
+        <w:t>)</w:t>
+      </w:r>
+      <w:r>
+        <w:rPr>
+          <w:rFonts w:ascii="Huawei Sans" w:hAnsi="Huawei Sans" w:cs="Huawei Sans"/>
+        </w:rPr>
+        <w:t>；</w:t>
+      </w:r>
+    </w:p>
+    <w:p>
+      <w:pPr>
+        <w:pStyle w:val="41"/>
+        <w:rPr>
+          <w:rFonts w:ascii="Huawei Sans" w:hAnsi="Huawei Sans" w:cs="Huawei Sans"/>
+        </w:rPr>
+      </w:pPr>
+      <w:r>
+        <w:rPr>
+          <w:rFonts w:ascii="Huawei Sans" w:hAnsi="Huawei Sans" w:cs="Huawei Sans"/>
+        </w:rPr>
+        <w:t>-n --</w:t>
+      </w:r>
+      <w:r>
+        <w:rPr>
+          <w:rFonts w:ascii="Huawei Sans" w:hAnsi="Huawei Sans" w:cs="Huawei Sans"/>
+        </w:rPr>
+        <w:t>不要覆盖已存在的文件</w:t>
+      </w:r>
+      <w:r>
+        <w:rPr>
+          <w:rFonts w:ascii="Huawei Sans" w:hAnsi="Huawei Sans" w:cs="Huawei Sans"/>
+        </w:rPr>
+        <w:t>(</w:t>
+      </w:r>
+      <w:r>
+        <w:rPr>
+          <w:rFonts w:ascii="Huawei Sans" w:hAnsi="Huawei Sans" w:cs="Huawei Sans"/>
+        </w:rPr>
+        <w:t>使前面的</w:t>
+      </w:r>
+      <w:r>
+        <w:rPr>
+          <w:rFonts w:ascii="Huawei Sans" w:hAnsi="Huawei Sans" w:cs="Huawei Sans"/>
+        </w:rPr>
+        <w:t> -i </w:t>
+      </w:r>
+      <w:r>
+        <w:rPr>
+          <w:rFonts w:ascii="Huawei Sans" w:hAnsi="Huawei Sans" w:cs="Huawei Sans"/>
+        </w:rPr>
+        <w:t>选项失效</w:t>
+      </w:r>
+      <w:r>
+        <w:rPr>
+          <w:rFonts w:ascii="Huawei Sans" w:hAnsi="Huawei Sans" w:cs="Huawei Sans"/>
+        </w:rPr>
+        <w:t>)</w:t>
+      </w:r>
+      <w:r>
+        <w:rPr>
+          <w:rFonts w:ascii="Huawei Sans" w:hAnsi="Huawei Sans" w:cs="Huawei Sans"/>
+        </w:rPr>
+        <w:t>；</w:t>
+      </w:r>
+    </w:p>
+    <w:p>
+      <w:pPr>
+        <w:pStyle w:val="41"/>
+        <w:rPr>
+          <w:rFonts w:ascii="Huawei Sans" w:hAnsi="Huawei Sans" w:cs="Huawei Sans"/>
+        </w:rPr>
+      </w:pPr>
+      <w:r>
+        <w:rPr>
+          <w:rFonts w:ascii="Huawei Sans" w:hAnsi="Huawei Sans" w:cs="Huawei Sans"/>
+        </w:rPr>
+        <w:t>-I --</w:t>
+      </w:r>
+      <w:r>
+        <w:rPr>
+          <w:rFonts w:ascii="Huawei Sans" w:hAnsi="Huawei Sans" w:cs="Huawei Sans"/>
+        </w:rPr>
+        <w:t>覆盖前询问</w:t>
+      </w:r>
+      <w:r>
+        <w:rPr>
+          <w:rFonts w:ascii="Huawei Sans" w:hAnsi="Huawei Sans" w:cs="Huawei Sans"/>
+        </w:rPr>
+        <w:t>(</w:t>
+      </w:r>
+      <w:r>
+        <w:rPr>
+          <w:rFonts w:ascii="Huawei Sans" w:hAnsi="Huawei Sans" w:cs="Huawei Sans"/>
+        </w:rPr>
+        <w:t>使前面的</w:t>
+      </w:r>
+      <w:r>
+        <w:rPr>
+          <w:rFonts w:ascii="Huawei Sans" w:hAnsi="Huawei Sans" w:cs="Huawei Sans"/>
+        </w:rPr>
+        <w:t> -n </w:t>
+      </w:r>
+      <w:r>
+        <w:rPr>
+          <w:rFonts w:ascii="Huawei Sans" w:hAnsi="Huawei Sans" w:cs="Huawei Sans"/>
+        </w:rPr>
+        <w:t>选项失效</w:t>
+      </w:r>
+      <w:r>
+        <w:rPr>
+          <w:rFonts w:ascii="Huawei Sans" w:hAnsi="Huawei Sans" w:cs="Huawei Sans"/>
+        </w:rPr>
+        <w:t>)</w:t>
+      </w:r>
+      <w:r>
+        <w:rPr>
+          <w:rFonts w:ascii="Huawei Sans" w:hAnsi="Huawei Sans" w:cs="Huawei Sans"/>
+        </w:rPr>
+        <w:t>；</w:t>
+      </w:r>
+    </w:p>
+    <w:p>
+      <w:pPr>
+        <w:pStyle w:val="41"/>
+        <w:rPr>
+          <w:rFonts w:ascii="Huawei Sans" w:hAnsi="Huawei Sans" w:cs="Huawei Sans"/>
+        </w:rPr>
+      </w:pPr>
+      <w:r>
+        <w:rPr>
+          <w:rFonts w:ascii="Huawei Sans" w:hAnsi="Huawei Sans" w:cs="Huawei Sans"/>
+        </w:rPr>
+        <w:t>-p --</w:t>
+      </w:r>
+      <w:r>
+        <w:rPr>
+          <w:rFonts w:ascii="Huawei Sans" w:hAnsi="Huawei Sans" w:cs="Huawei Sans"/>
+        </w:rPr>
+        <w:t>保持指定的属性</w:t>
+      </w:r>
+      <w:r>
+        <w:rPr>
+          <w:rFonts w:ascii="Huawei Sans" w:hAnsi="Huawei Sans" w:cs="Huawei Sans"/>
+        </w:rPr>
+        <w:t>(</w:t>
+      </w:r>
+      <w:r>
+        <w:rPr>
+          <w:rFonts w:ascii="Huawei Sans" w:hAnsi="Huawei Sans" w:cs="Huawei Sans"/>
+        </w:rPr>
+        <w:t>默认：模式</w:t>
+      </w:r>
+      <w:r>
+        <w:rPr>
+          <w:rFonts w:ascii="Huawei Sans" w:hAnsi="Huawei Sans" w:cs="Huawei Sans"/>
+        </w:rPr>
+        <w:t>,</w:t>
+      </w:r>
+      <w:r>
+        <w:rPr>
+          <w:rFonts w:ascii="Huawei Sans" w:hAnsi="Huawei Sans" w:cs="Huawei Sans"/>
+        </w:rPr>
+        <w:t>所有权</w:t>
+      </w:r>
+      <w:r>
+        <w:rPr>
+          <w:rFonts w:ascii="Huawei Sans" w:hAnsi="Huawei Sans" w:cs="Huawei Sans"/>
+        </w:rPr>
+        <w:t>,</w:t>
+      </w:r>
+      <w:r>
+        <w:rPr>
+          <w:rFonts w:ascii="Huawei Sans" w:hAnsi="Huawei Sans" w:cs="Huawei Sans"/>
+        </w:rPr>
+        <w:t>时间戳</w:t>
+      </w:r>
+      <w:r>
+        <w:rPr>
+          <w:rFonts w:ascii="Huawei Sans" w:hAnsi="Huawei Sans" w:cs="Huawei Sans"/>
+        </w:rPr>
+        <w:t>)</w:t>
+      </w:r>
+      <w:r>
+        <w:rPr>
+          <w:rFonts w:ascii="Huawei Sans" w:hAnsi="Huawei Sans" w:cs="Huawei Sans"/>
+        </w:rPr>
+        <w:t>，如果可能保持附加属性：环境、链接、</w:t>
+      </w:r>
+      <w:r>
+        <w:rPr>
+          <w:rFonts w:ascii="Huawei Sans" w:hAnsi="Huawei Sans" w:cs="Huawei Sans"/>
+        </w:rPr>
+        <w:t>xattr </w:t>
+      </w:r>
+      <w:r>
+        <w:rPr>
+          <w:rFonts w:ascii="Huawei Sans" w:hAnsi="Huawei Sans" w:cs="Huawei Sans"/>
+        </w:rPr>
+        <w:t>等；</w:t>
+      </w:r>
+    </w:p>
+    <w:p>
+      <w:pPr>
+        <w:pStyle w:val="41"/>
+        <w:rPr>
+          <w:rFonts w:ascii="Huawei Sans" w:hAnsi="Huawei Sans" w:cs="Huawei Sans"/>
+        </w:rPr>
+      </w:pPr>
+      <w:r>
+        <w:rPr>
+          <w:rFonts w:ascii="Huawei Sans" w:hAnsi="Huawei Sans" w:cs="Huawei Sans"/>
+        </w:rPr>
+        <w:t>-R,-r --</w:t>
+      </w:r>
+      <w:r>
+        <w:rPr>
+          <w:rFonts w:ascii="Huawei Sans" w:hAnsi="Huawei Sans" w:cs="Huawei Sans"/>
+        </w:rPr>
+        <w:t>复制目录及目录内的所有项目。</w:t>
+      </w:r>
+    </w:p>
+    <w:p>
+      <w:pPr>
+        <w:pStyle w:val="1e"/>
+      </w:pPr>
+      <w:r>
+        <w:t>参数说明：</w:t>
+      </w:r>
+    </w:p>
+    <w:p>
+      <w:pPr>
+        <w:pStyle w:val="41"/>
+        <w:rPr>
+          <w:rFonts w:ascii="Huawei Sans" w:hAnsi="Huawei Sans" w:cs="Huawei Sans"/>
+        </w:rPr>
+      </w:pPr>
+      <w:r>
+        <w:rPr>
+          <w:rFonts w:ascii="Huawei Sans" w:hAnsi="Huawei Sans" w:cs="Huawei Sans"/>
+        </w:rPr>
         <w:lastRenderedPageBreak/>
-        <w:t>-f --</w:t>
-      </w:r>
-      <w:r>
-        <w:rPr>
-          <w:rFonts w:ascii="Huawei Sans" w:hAnsi="Huawei Sans" w:cs="Huawei Sans"/>
-        </w:rPr>
-        <w:t>如果目标文件无法打开则将其移除并重试</w:t>
-      </w:r>
-      <w:r>
-        <w:rPr>
-          <w:rFonts w:ascii="Huawei Sans" w:hAnsi="Huawei Sans" w:cs="Huawei Sans"/>
-        </w:rPr>
-        <w:t>(</w:t>
-      </w:r>
-      <w:r>
-        <w:rPr>
-          <w:rFonts w:ascii="Huawei Sans" w:hAnsi="Huawei Sans" w:cs="Huawei Sans"/>
-        </w:rPr>
-        <w:t>当</w:t>
-      </w:r>
-      <w:r>
-        <w:rPr>
-          <w:rFonts w:ascii="Huawei Sans" w:hAnsi="Huawei Sans" w:cs="Huawei Sans"/>
-        </w:rPr>
-        <w:t> -n </w:t>
-      </w:r>
-      <w:r>
-        <w:rPr>
-          <w:rFonts w:ascii="Huawei Sans" w:hAnsi="Huawei Sans" w:cs="Huawei Sans"/>
-        </w:rPr>
-        <w:t>选项存在时则不需再选此项</w:t>
-      </w:r>
-      <w:r>
-        <w:rPr>
-          <w:rFonts w:ascii="Huawei Sans" w:hAnsi="Huawei Sans" w:cs="Huawei Sans"/>
-        </w:rPr>
-        <w:t>)</w:t>
-      </w:r>
-      <w:r>
-        <w:rPr>
-          <w:rFonts w:ascii="Huawei Sans" w:hAnsi="Huawei Sans" w:cs="Huawei Sans"/>
-        </w:rPr>
-        <w:t>；</w:t>
-      </w:r>
-    </w:p>
-    <w:p>
-      <w:pPr>
-        <w:pStyle w:val="41"/>
-        <w:rPr>
-          <w:rFonts w:ascii="Huawei Sans" w:hAnsi="Huawei Sans" w:cs="Huawei Sans"/>
-        </w:rPr>
-      </w:pPr>
-      <w:r>
-        <w:rPr>
-          <w:rFonts w:ascii="Huawei Sans" w:hAnsi="Huawei Sans" w:cs="Huawei Sans"/>
-        </w:rPr>
-        <w:t>-n --</w:t>
-      </w:r>
-      <w:r>
-        <w:rPr>
-          <w:rFonts w:ascii="Huawei Sans" w:hAnsi="Huawei Sans" w:cs="Huawei Sans"/>
-        </w:rPr>
-        <w:t>不要覆盖已存在的文件</w:t>
-      </w:r>
-      <w:r>
-        <w:rPr>
-          <w:rFonts w:ascii="Huawei Sans" w:hAnsi="Huawei Sans" w:cs="Huawei Sans"/>
-        </w:rPr>
-        <w:t>(</w:t>
-      </w:r>
-      <w:r>
-        <w:rPr>
-          <w:rFonts w:ascii="Huawei Sans" w:hAnsi="Huawei Sans" w:cs="Huawei Sans"/>
-        </w:rPr>
-        <w:t>使前面的</w:t>
-      </w:r>
-      <w:r>
-        <w:rPr>
-          <w:rFonts w:ascii="Huawei Sans" w:hAnsi="Huawei Sans" w:cs="Huawei Sans"/>
-        </w:rPr>
-        <w:t> -i </w:t>
-      </w:r>
-      <w:r>
-        <w:rPr>
-          <w:rFonts w:ascii="Huawei Sans" w:hAnsi="Huawei Sans" w:cs="Huawei Sans"/>
-        </w:rPr>
-        <w:t>选项失效</w:t>
-      </w:r>
-      <w:r>
-        <w:rPr>
-          <w:rFonts w:ascii="Huawei Sans" w:hAnsi="Huawei Sans" w:cs="Huawei Sans"/>
-        </w:rPr>
-        <w:t>)</w:t>
-      </w:r>
-      <w:r>
-        <w:rPr>
-          <w:rFonts w:ascii="Huawei Sans" w:hAnsi="Huawei Sans" w:cs="Huawei Sans"/>
-        </w:rPr>
-        <w:t>；</w:t>
-      </w:r>
-    </w:p>
-    <w:p>
-      <w:pPr>
-        <w:pStyle w:val="41"/>
-        <w:rPr>
-          <w:rFonts w:ascii="Huawei Sans" w:hAnsi="Huawei Sans" w:cs="Huawei Sans"/>
-        </w:rPr>
-      </w:pPr>
-      <w:r>
-        <w:rPr>
-          <w:rFonts w:ascii="Huawei Sans" w:hAnsi="Huawei Sans" w:cs="Huawei Sans"/>
-        </w:rPr>
-        <w:t>-I --</w:t>
-      </w:r>
-      <w:r>
-        <w:rPr>
-          <w:rFonts w:ascii="Huawei Sans" w:hAnsi="Huawei Sans" w:cs="Huawei Sans"/>
-        </w:rPr>
-        <w:t>覆盖前询问</w:t>
-      </w:r>
-      <w:r>
-        <w:rPr>
-          <w:rFonts w:ascii="Huawei Sans" w:hAnsi="Huawei Sans" w:cs="Huawei Sans"/>
-        </w:rPr>
-        <w:t>(</w:t>
-      </w:r>
-      <w:r>
-        <w:rPr>
-          <w:rFonts w:ascii="Huawei Sans" w:hAnsi="Huawei Sans" w:cs="Huawei Sans"/>
-        </w:rPr>
-        <w:t>使前面的</w:t>
-      </w:r>
-      <w:r>
-        <w:rPr>
-          <w:rFonts w:ascii="Huawei Sans" w:hAnsi="Huawei Sans" w:cs="Huawei Sans"/>
-        </w:rPr>
-        <w:t> -n </w:t>
-      </w:r>
-      <w:r>
-        <w:rPr>
-          <w:rFonts w:ascii="Huawei Sans" w:hAnsi="Huawei Sans" w:cs="Huawei Sans"/>
-        </w:rPr>
-        <w:t>选项失效</w:t>
-      </w:r>
-      <w:r>
-        <w:rPr>
-          <w:rFonts w:ascii="Huawei Sans" w:hAnsi="Huawei Sans" w:cs="Huawei Sans"/>
-        </w:rPr>
-        <w:t>)</w:t>
-      </w:r>
-      <w:r>
-        <w:rPr>
-          <w:rFonts w:ascii="Huawei Sans" w:hAnsi="Huawei Sans" w:cs="Huawei Sans"/>
-        </w:rPr>
-        <w:t>；</w:t>
-      </w:r>
-    </w:p>
-    <w:p>
-      <w:pPr>
-        <w:pStyle w:val="41"/>
-        <w:rPr>
-          <w:rFonts w:ascii="Huawei Sans" w:hAnsi="Huawei Sans" w:cs="Huawei Sans"/>
-        </w:rPr>
-      </w:pPr>
-      <w:r>
-        <w:rPr>
-          <w:rFonts w:ascii="Huawei Sans" w:hAnsi="Huawei Sans" w:cs="Huawei Sans"/>
-        </w:rPr>
-        <w:t>-p --</w:t>
-      </w:r>
-      <w:r>
-        <w:rPr>
-          <w:rFonts w:ascii="Huawei Sans" w:hAnsi="Huawei Sans" w:cs="Huawei Sans"/>
-        </w:rPr>
-        <w:t>保持指定的属性</w:t>
-      </w:r>
-      <w:r>
-        <w:rPr>
-          <w:rFonts w:ascii="Huawei Sans" w:hAnsi="Huawei Sans" w:cs="Huawei Sans"/>
-        </w:rPr>
-        <w:t>(</w:t>
-      </w:r>
-      <w:r>
-        <w:rPr>
-          <w:rFonts w:ascii="Huawei Sans" w:hAnsi="Huawei Sans" w:cs="Huawei Sans"/>
-        </w:rPr>
-        <w:t>默认：模式</w:t>
-      </w:r>
-      <w:r>
-        <w:rPr>
-          <w:rFonts w:ascii="Huawei Sans" w:hAnsi="Huawei Sans" w:cs="Huawei Sans"/>
-        </w:rPr>
-        <w:t>,</w:t>
-      </w:r>
-      <w:r>
-        <w:rPr>
-          <w:rFonts w:ascii="Huawei Sans" w:hAnsi="Huawei Sans" w:cs="Huawei Sans"/>
-        </w:rPr>
-        <w:t>所有权</w:t>
-      </w:r>
-      <w:r>
-        <w:rPr>
-          <w:rFonts w:ascii="Huawei Sans" w:hAnsi="Huawei Sans" w:cs="Huawei Sans"/>
-        </w:rPr>
-        <w:t>,</w:t>
-      </w:r>
-      <w:r>
-        <w:rPr>
-          <w:rFonts w:ascii="Huawei Sans" w:hAnsi="Huawei Sans" w:cs="Huawei Sans"/>
-        </w:rPr>
-        <w:t>时间戳</w:t>
-      </w:r>
-      <w:r>
-        <w:rPr>
-          <w:rFonts w:ascii="Huawei Sans" w:hAnsi="Huawei Sans" w:cs="Huawei Sans"/>
-        </w:rPr>
-        <w:t>)</w:t>
-      </w:r>
-      <w:r>
-        <w:rPr>
-          <w:rFonts w:ascii="Huawei Sans" w:hAnsi="Huawei Sans" w:cs="Huawei Sans"/>
-        </w:rPr>
-        <w:t>，如果可能保持附加属性：环境、链接、</w:t>
-      </w:r>
-      <w:r>
-        <w:rPr>
-          <w:rFonts w:ascii="Huawei Sans" w:hAnsi="Huawei Sans" w:cs="Huawei Sans"/>
-        </w:rPr>
-        <w:t>xattr </w:t>
-      </w:r>
-      <w:r>
-        <w:rPr>
-          <w:rFonts w:ascii="Huawei Sans" w:hAnsi="Huawei Sans" w:cs="Huawei Sans"/>
-        </w:rPr>
-        <w:t>等；</w:t>
-      </w:r>
-    </w:p>
-    <w:p>
-      <w:pPr>
-        <w:pStyle w:val="41"/>
-        <w:rPr>
-          <w:rFonts w:ascii="Huawei Sans" w:hAnsi="Huawei Sans" w:cs="Huawei Sans"/>
-        </w:rPr>
-      </w:pPr>
-      <w:r>
-        <w:rPr>
-          <w:rFonts w:ascii="Huawei Sans" w:hAnsi="Huawei Sans" w:cs="Huawei Sans"/>
-        </w:rPr>
-        <w:t>-R,-r --</w:t>
-      </w:r>
-      <w:r>
-        <w:rPr>
-          <w:rFonts w:ascii="Huawei Sans" w:hAnsi="Huawei Sans" w:cs="Huawei Sans"/>
-        </w:rPr>
-        <w:t>复制目录及目录内的所有项目。</w:t>
-      </w:r>
-    </w:p>
-    <w:p>
-      <w:pPr>
-        <w:pStyle w:val="1e"/>
-      </w:pPr>
-      <w:r>
-        <w:t>参数说明：</w:t>
-      </w:r>
-    </w:p>
-    <w:p>
-      <w:pPr>
-        <w:pStyle w:val="41"/>
-        <w:rPr>
-          <w:rFonts w:ascii="Huawei Sans" w:hAnsi="Huawei Sans" w:cs="Huawei Sans"/>
-        </w:rPr>
-      </w:pPr>
-      <w:r>
-        <w:rPr>
-          <w:rFonts w:ascii="Huawei Sans" w:hAnsi="Huawei Sans" w:cs="Huawei Sans"/>
-        </w:rPr>
         <w:t>参数</w:t>
       </w:r>
       <w:r>
@@ -25770,7 +25695,6 @@
       </w:pPr>
       <w:proofErr w:type="gramStart"/>
       <w:r>
-        <w:lastRenderedPageBreak/>
         <w:t>rm-rf</w:t>
       </w:r>
       <w:proofErr w:type="gramEnd"/>
@@ -25797,6 +25721,7 @@
         <w:rPr>
           <w:rFonts w:ascii="Huawei Sans" w:hAnsi="Huawei Sans" w:cs="Huawei Sans"/>
         </w:rPr>
+        <w:lastRenderedPageBreak/>
         <w:t>cat</w:t>
       </w:r>
       <w:bookmarkEnd w:id="113"/>
@@ -26944,6 +26869,7 @@
         <w:pStyle w:val="1e"/>
       </w:pPr>
       <w:r>
+        <w:lastRenderedPageBreak/>
         <w:t>检查</w:t>
       </w:r>
       <w:r>
@@ -26987,7 +26913,6 @@
         <w:rPr>
           <w:rFonts w:ascii="Huawei Sans" w:hAnsi="Huawei Sans" w:cs="Huawei Sans"/>
         </w:rPr>
-        <w:lastRenderedPageBreak/>
         <w:t>查看数据库用户列表：</w:t>
       </w:r>
     </w:p>
@@ -27239,7 +27164,7 @@
       </w:pPr>
     </w:p>
     <w:sectPr>
-      <w:headerReference w:type="default" r:id="rId62"/>
+      <w:headerReference w:type="default" r:id="rId67"/>
       <w:pgSz w:w="11906" w:h="16838" w:code="9"/>
       <w:pgMar w:top="1701" w:right="1134" w:bottom="1701" w:left="1134" w:header="567" w:footer="567" w:gutter="0"/>
       <w:pgNumType w:start="1"/>
@@ -27415,6 +27340,36 @@
 </w:endnotes>
 </file>
 
+<file path=word/footer1.xml><?xml version="1.0" encoding="utf-8"?>
+<w:ftr xmlns:wpc="http://schemas.microsoft.com/office/word/2010/wordprocessingCanvas" xmlns:mc="http://schemas.openxmlformats.org/markup-compatibility/2006" xmlns:o="urn:schemas-microsoft-com:office:office" xmlns:r="http://schemas.openxmlformats.org/officeDocument/2006/relationships" xmlns:m="http://schemas.openxmlformats.org/officeDocument/2006/math" xmlns:v="urn:schemas-microsoft-com:vml" xmlns:wp14="http://schemas.microsoft.com/office/word/2010/wordprocessingDrawing" xmlns:wp="http://schemas.openxmlformats.org/drawingml/2006/wordprocessingDrawing" xmlns:w10="urn:schemas-microsoft-com:office:word" xmlns:w="http://schemas.openxmlformats.org/wordprocessingml/2006/main" xmlns:w14="http://schemas.microsoft.com/office/word/2010/wordml" xmlns:w15="http://schemas.microsoft.com/office/word/2012/wordml" xmlns:wpg="http://schemas.microsoft.com/office/word/2010/wordprocessingGroup" xmlns:wpi="http://schemas.microsoft.com/office/word/2010/wordprocessingInk" xmlns:wne="http://schemas.microsoft.com/office/word/2006/wordml" xmlns:wps="http://schemas.microsoft.com/office/word/2010/wordprocessingShape" mc:Ignorable="w14 w15 wp14">
+  <w:p>
+    <w:pPr>
+      <w:pStyle w:val="ac"/>
+    </w:pPr>
+  </w:p>
+</w:ftr>
+</file>
+
+<file path=word/footer2.xml><?xml version="1.0" encoding="utf-8"?>
+<w:ftr xmlns:wpc="http://schemas.microsoft.com/office/word/2010/wordprocessingCanvas" xmlns:mc="http://schemas.openxmlformats.org/markup-compatibility/2006" xmlns:o="urn:schemas-microsoft-com:office:office" xmlns:r="http://schemas.openxmlformats.org/officeDocument/2006/relationships" xmlns:m="http://schemas.openxmlformats.org/officeDocument/2006/math" xmlns:v="urn:schemas-microsoft-com:vml" xmlns:wp14="http://schemas.microsoft.com/office/word/2010/wordprocessingDrawing" xmlns:wp="http://schemas.openxmlformats.org/drawingml/2006/wordprocessingDrawing" xmlns:w10="urn:schemas-microsoft-com:office:word" xmlns:w="http://schemas.openxmlformats.org/wordprocessingml/2006/main" xmlns:w14="http://schemas.microsoft.com/office/word/2010/wordml" xmlns:w15="http://schemas.microsoft.com/office/word/2012/wordml" xmlns:wpg="http://schemas.microsoft.com/office/word/2010/wordprocessingGroup" xmlns:wpi="http://schemas.microsoft.com/office/word/2010/wordprocessingInk" xmlns:wne="http://schemas.microsoft.com/office/word/2006/wordml" xmlns:wps="http://schemas.microsoft.com/office/word/2010/wordprocessingShape" mc:Ignorable="w14 w15 wp14">
+  <w:p>
+    <w:pPr>
+      <w:pStyle w:val="ac"/>
+    </w:pPr>
+  </w:p>
+</w:ftr>
+</file>
+
+<file path=word/footer3.xml><?xml version="1.0" encoding="utf-8"?>
+<w:ftr xmlns:wpc="http://schemas.microsoft.com/office/word/2010/wordprocessingCanvas" xmlns:mc="http://schemas.openxmlformats.org/markup-compatibility/2006" xmlns:o="urn:schemas-microsoft-com:office:office" xmlns:r="http://schemas.openxmlformats.org/officeDocument/2006/relationships" xmlns:m="http://schemas.openxmlformats.org/officeDocument/2006/math" xmlns:v="urn:schemas-microsoft-com:vml" xmlns:wp14="http://schemas.microsoft.com/office/word/2010/wordprocessingDrawing" xmlns:wp="http://schemas.openxmlformats.org/drawingml/2006/wordprocessingDrawing" xmlns:w10="urn:schemas-microsoft-com:office:word" xmlns:w="http://schemas.openxmlformats.org/wordprocessingml/2006/main" xmlns:w14="http://schemas.microsoft.com/office/word/2010/wordml" xmlns:w15="http://schemas.microsoft.com/office/word/2012/wordml" xmlns:wpg="http://schemas.microsoft.com/office/word/2010/wordprocessingGroup" xmlns:wpi="http://schemas.microsoft.com/office/word/2010/wordprocessingInk" xmlns:wne="http://schemas.microsoft.com/office/word/2006/wordml" xmlns:wps="http://schemas.microsoft.com/office/word/2010/wordprocessingShape" mc:Ignorable="w14 w15 wp14">
+  <w:p>
+    <w:pPr>
+      <w:pStyle w:val="ac"/>
+    </w:pPr>
+  </w:p>
+</w:ftr>
+</file>
+
 <file path=word/footnotes.xml><?xml version="1.0" encoding="utf-8"?>
 <w:footnotes xmlns:wpc="http://schemas.microsoft.com/office/word/2010/wordprocessingCanvas" xmlns:mc="http://schemas.openxmlformats.org/markup-compatibility/2006" xmlns:o="urn:schemas-microsoft-com:office:office" xmlns:r="http://schemas.openxmlformats.org/officeDocument/2006/relationships" xmlns:m="http://schemas.openxmlformats.org/officeDocument/2006/math" xmlns:v="urn:schemas-microsoft-com:vml" xmlns:wp14="http://schemas.microsoft.com/office/word/2010/wordprocessingDrawing" xmlns:wp="http://schemas.openxmlformats.org/drawingml/2006/wordprocessingDrawing" xmlns:w10="urn:schemas-microsoft-com:office:word" xmlns:w="http://schemas.openxmlformats.org/wordprocessingml/2006/main" xmlns:w14="http://schemas.microsoft.com/office/word/2010/wordml" xmlns:w15="http://schemas.microsoft.com/office/word/2012/wordml" xmlns:wpg="http://schemas.microsoft.com/office/word/2010/wordprocessingGroup" xmlns:wpi="http://schemas.microsoft.com/office/word/2010/wordprocessingInk" xmlns:wne="http://schemas.microsoft.com/office/word/2006/wordml" xmlns:wps="http://schemas.microsoft.com/office/word/2010/wordprocessingShape" mc:Ignorable="w14 w15 wp14">
   <w:footnote w:type="separator" w:id="-1">
@@ -27441,6 +27396,36 @@
 </file>
 
 <file path=word/header1.xml><?xml version="1.0" encoding="utf-8"?>
+<w:hdr xmlns:wpc="http://schemas.microsoft.com/office/word/2010/wordprocessingCanvas" xmlns:mc="http://schemas.openxmlformats.org/markup-compatibility/2006" xmlns:o="urn:schemas-microsoft-com:office:office" xmlns:r="http://schemas.openxmlformats.org/officeDocument/2006/relationships" xmlns:m="http://schemas.openxmlformats.org/officeDocument/2006/math" xmlns:v="urn:schemas-microsoft-com:vml" xmlns:wp14="http://schemas.microsoft.com/office/word/2010/wordprocessingDrawing" xmlns:wp="http://schemas.openxmlformats.org/drawingml/2006/wordprocessingDrawing" xmlns:w10="urn:schemas-microsoft-com:office:word" xmlns:w="http://schemas.openxmlformats.org/wordprocessingml/2006/main" xmlns:w14="http://schemas.microsoft.com/office/word/2010/wordml" xmlns:w15="http://schemas.microsoft.com/office/word/2012/wordml" xmlns:wpg="http://schemas.microsoft.com/office/word/2010/wordprocessingGroup" xmlns:wpi="http://schemas.microsoft.com/office/word/2010/wordprocessingInk" xmlns:wne="http://schemas.microsoft.com/office/word/2006/wordml" xmlns:wps="http://schemas.microsoft.com/office/word/2010/wordprocessingShape" mc:Ignorable="w14 w15 wp14">
+  <w:p>
+    <w:pPr>
+      <w:pStyle w:val="a6"/>
+    </w:pPr>
+  </w:p>
+</w:hdr>
+</file>
+
+<file path=word/header2.xml><?xml version="1.0" encoding="utf-8"?>
+<w:hdr xmlns:wpc="http://schemas.microsoft.com/office/word/2010/wordprocessingCanvas" xmlns:mc="http://schemas.openxmlformats.org/markup-compatibility/2006" xmlns:o="urn:schemas-microsoft-com:office:office" xmlns:r="http://schemas.openxmlformats.org/officeDocument/2006/relationships" xmlns:m="http://schemas.openxmlformats.org/officeDocument/2006/math" xmlns:v="urn:schemas-microsoft-com:vml" xmlns:wp14="http://schemas.microsoft.com/office/word/2010/wordprocessingDrawing" xmlns:wp="http://schemas.openxmlformats.org/drawingml/2006/wordprocessingDrawing" xmlns:w10="urn:schemas-microsoft-com:office:word" xmlns:w="http://schemas.openxmlformats.org/wordprocessingml/2006/main" xmlns:w14="http://schemas.microsoft.com/office/word/2010/wordml" xmlns:w15="http://schemas.microsoft.com/office/word/2012/wordml" xmlns:wpg="http://schemas.microsoft.com/office/word/2010/wordprocessingGroup" xmlns:wpi="http://schemas.microsoft.com/office/word/2010/wordprocessingInk" xmlns:wne="http://schemas.microsoft.com/office/word/2006/wordml" xmlns:wps="http://schemas.microsoft.com/office/word/2010/wordprocessingShape" mc:Ignorable="w14 w15 wp14">
+  <w:p>
+    <w:pPr>
+      <w:pStyle w:val="a6"/>
+    </w:pPr>
+  </w:p>
+</w:hdr>
+</file>
+
+<file path=word/header3.xml><?xml version="1.0" encoding="utf-8"?>
+<w:hdr xmlns:wpc="http://schemas.microsoft.com/office/word/2010/wordprocessingCanvas" xmlns:mc="http://schemas.openxmlformats.org/markup-compatibility/2006" xmlns:o="urn:schemas-microsoft-com:office:office" xmlns:r="http://schemas.openxmlformats.org/officeDocument/2006/relationships" xmlns:m="http://schemas.openxmlformats.org/officeDocument/2006/math" xmlns:v="urn:schemas-microsoft-com:vml" xmlns:wp14="http://schemas.microsoft.com/office/word/2010/wordprocessingDrawing" xmlns:wp="http://schemas.openxmlformats.org/drawingml/2006/wordprocessingDrawing" xmlns:w10="urn:schemas-microsoft-com:office:word" xmlns:w="http://schemas.openxmlformats.org/wordprocessingml/2006/main" xmlns:w14="http://schemas.microsoft.com/office/word/2010/wordml" xmlns:w15="http://schemas.microsoft.com/office/word/2012/wordml" xmlns:wpg="http://schemas.microsoft.com/office/word/2010/wordprocessingGroup" xmlns:wpi="http://schemas.microsoft.com/office/word/2010/wordprocessingInk" xmlns:wne="http://schemas.microsoft.com/office/word/2006/wordml" xmlns:wps="http://schemas.microsoft.com/office/word/2010/wordprocessingShape" mc:Ignorable="w14 w15 wp14">
+  <w:p>
+    <w:pPr>
+      <w:pStyle w:val="a6"/>
+    </w:pPr>
+  </w:p>
+</w:hdr>
+</file>
+
+<file path=word/header4.xml><?xml version="1.0" encoding="utf-8"?>
 <w:hdr xmlns:wpc="http://schemas.microsoft.com/office/word/2010/wordprocessingCanvas" xmlns:mc="http://schemas.openxmlformats.org/markup-compatibility/2006" xmlns:o="urn:schemas-microsoft-com:office:office" xmlns:r="http://schemas.openxmlformats.org/officeDocument/2006/relationships" xmlns:m="http://schemas.openxmlformats.org/officeDocument/2006/math" xmlns:v="urn:schemas-microsoft-com:vml" xmlns:wp14="http://schemas.microsoft.com/office/word/2010/wordprocessingDrawing" xmlns:wp="http://schemas.openxmlformats.org/drawingml/2006/wordprocessingDrawing" xmlns:w10="urn:schemas-microsoft-com:office:word" xmlns:w="http://schemas.openxmlformats.org/wordprocessingml/2006/main" xmlns:w14="http://schemas.microsoft.com/office/word/2010/wordml" xmlns:w15="http://schemas.microsoft.com/office/word/2012/wordml" xmlns:wpg="http://schemas.microsoft.com/office/word/2010/wordprocessingGroup" xmlns:wpi="http://schemas.microsoft.com/office/word/2010/wordprocessingInk" xmlns:wne="http://schemas.microsoft.com/office/word/2006/wordml" xmlns:wps="http://schemas.microsoft.com/office/word/2010/wordprocessingShape" mc:Ignorable="w14 w15 wp14">
   <w:p>
     <w:pPr>
@@ -27490,60 +27475,6 @@
               <w:rFonts w:ascii="HuaweiSans-Regular" w:eastAsia="方正兰亭黑简体" w:hAnsi="HuaweiSans-Regular" w:hint="eastAsia"/>
             </w:rPr>
           </w:pPr>
-          <w:r>
-            <w:rPr>
-              <w:rFonts w:ascii="HuaweiSans-Regular" w:eastAsia="方正兰亭黑简体" w:hAnsi="HuaweiSans-Regular"/>
-              <w:noProof/>
-            </w:rPr>
-            <w:drawing>
-              <wp:inline distT="0" distB="0" distL="0" distR="0" wp14:anchorId="562D1C54" wp14:editId="1BA4AEB7">
-                <wp:extent cx="424800" cy="432623"/>
-                <wp:effectExtent l="0" t="0" r="0" b="5715"/>
-                <wp:docPr id="109" name="图片 109" descr="C:\Users\jwx341670\Desktop\华为标志 Huawei Logo 2018\竖版标志Vertical Version\PNG\HW_POS_RBG_Vertical-150ppi.png"/>
-                <wp:cNvGraphicFramePr>
-                  <a:graphicFrameLocks xmlns:a="http://schemas.openxmlformats.org/drawingml/2006/main" noChangeAspect="1"/>
-                </wp:cNvGraphicFramePr>
-                <a:graphic xmlns:a="http://schemas.openxmlformats.org/drawingml/2006/main">
-                  <a:graphicData uri="http://schemas.openxmlformats.org/drawingml/2006/picture">
-                    <pic:pic xmlns:pic="http://schemas.openxmlformats.org/drawingml/2006/picture">
-                      <pic:nvPicPr>
-                        <pic:cNvPr id="0" name="Picture 12" descr="C:\Users\jwx341670\Desktop\华为标志 Huawei Logo 2018\竖版标志Vertical Version\PNG\HW_POS_RBG_Vertical-150ppi.png"/>
-                        <pic:cNvPicPr>
-                          <a:picLocks noChangeAspect="1" noChangeArrowheads="1"/>
-                        </pic:cNvPicPr>
-                      </pic:nvPicPr>
-                      <pic:blipFill>
-                        <a:blip r:embed="rId1">
-                          <a:extLst>
-                            <a:ext uri="{28A0092B-C50C-407E-A947-70E740481C1C}">
-                              <a14:useLocalDpi xmlns:a14="http://schemas.microsoft.com/office/drawing/2010/main" val="0"/>
-                            </a:ext>
-                          </a:extLst>
-                        </a:blip>
-                        <a:srcRect/>
-                        <a:stretch>
-                          <a:fillRect/>
-                        </a:stretch>
-                      </pic:blipFill>
-                      <pic:spPr bwMode="auto">
-                        <a:xfrm>
-                          <a:off x="0" y="0"/>
-                          <a:ext cx="424800" cy="432623"/>
-                        </a:xfrm>
-                        <a:prstGeom prst="rect">
-                          <a:avLst/>
-                        </a:prstGeom>
-                        <a:noFill/>
-                        <a:ln>
-                          <a:noFill/>
-                        </a:ln>
-                      </pic:spPr>
-                    </pic:pic>
-                  </a:graphicData>
-                </a:graphic>
-              </wp:inline>
-            </w:drawing>
-          </w:r>
         </w:p>
         <w:p>
           <w:pPr>
@@ -27650,7 +27581,7 @@
               <w:rFonts w:ascii="HuaweiSans-Regular" w:eastAsia="方正兰亭黑简体" w:hAnsi="HuaweiSans-Regular" w:hint="eastAsia"/>
               <w:noProof/>
             </w:rPr>
-            <w:t>35</w:t>
+            <w:t>39</w:t>
           </w:r>
           <w:r>
             <w:rPr>
@@ -38215,7 +38146,7 @@
 </file>
 
 <file path=customXml/itemProps4.xml><?xml version="1.0" encoding="utf-8"?>
-<ds:datastoreItem xmlns:ds="http://schemas.openxmlformats.org/officeDocument/2006/customXml" ds:itemID="{9CD12160-23F9-4760-8D4F-EB16BF7CC49E}">
+<ds:datastoreItem xmlns:ds="http://schemas.openxmlformats.org/officeDocument/2006/customXml" ds:itemID="{1C7278AE-1D68-446F-9477-F84D4FC48396}">
   <ds:schemaRefs>
     <ds:schemaRef ds:uri="http://schemas.openxmlformats.org/officeDocument/2006/bibliography"/>
   </ds:schemaRefs>

</xml_diff>